<commit_message>
modificar regles de negoci, refer diagrames d'activitats i de classes de repartidor
</commit_message>
<xml_diff>
--- a/ADA-TP1_RussoBertolezLautaro_CapdevilArumíFerran.docx
+++ b/ADA-TP1_RussoBertolezLautaro_CapdevilArumíFerran.docx
@@ -489,11 +489,13 @@
     <w:sdt>
       <w:sdtPr>
         <w:rPr>
-          <w:rFonts w:ascii="Calibri" w:hAnsi="Calibri" w:cs="Calibri"/>
-          <w:color w:val="000000" w:themeColor="text1"/>
-          <w:sz w:val="24"/>
-          <w:szCs w:val="24"/>
-          <w:lang w:val="ca-ES"/>
+          <w:rFonts w:ascii="Calibri" w:eastAsia="Arial" w:hAnsi="Calibri" w:cs="Calibri"/>
+          <w:b w:val="0"/>
+          <w:bCs w:val="0"/>
+          <w:color w:val="000000" w:themeColor="text1"/>
+          <w:sz w:val="24"/>
+          <w:szCs w:val="24"/>
+          <w:lang w:val="ca-ES" w:eastAsia="en-GB"/>
         </w:rPr>
         <w:id w:val="-771316122"/>
         <w:docPartObj>
@@ -501,12 +503,7 @@
           <w:docPartUnique/>
         </w:docPartObj>
       </w:sdtPr>
-      <w:sdtEndPr>
-        <w:rPr>
-          <w:rFonts w:eastAsia="Arial"/>
-          <w:lang w:eastAsia="en-GB"/>
-        </w:rPr>
-      </w:sdtEndPr>
+      <w:sdtEndPr/>
       <w:sdtContent>
         <w:p>
           <w:pPr>
@@ -3116,35 +3113,7 @@
                 <w:szCs w:val="24"/>
                 <w:lang w:val="ca-ES"/>
               </w:rPr>
-              <w:t>s</w:t>
-            </w:r>
-            <w:r>
-              <w:rPr>
-                <w:rStyle w:val="Hyperlink"/>
-                <w:rFonts w:ascii="Calibri" w:hAnsi="Calibri" w:cs="Calibri"/>
-                <w:b w:val="0"/>
-                <w:bCs w:val="0"/>
-                <w:noProof/>
-                <w:color w:val="000000" w:themeColor="text1"/>
-                <w:sz w:val="24"/>
-                <w:szCs w:val="24"/>
-                <w:lang w:val="ca-ES"/>
-              </w:rPr>
-              <w:t>a</w:t>
-            </w:r>
-            <w:r>
-              <w:rPr>
-                <w:rStyle w:val="Hyperlink"/>
-                <w:rFonts w:ascii="Calibri" w:hAnsi="Calibri" w:cs="Calibri"/>
-                <w:b w:val="0"/>
-                <w:bCs w:val="0"/>
-                <w:noProof/>
-                <w:color w:val="000000" w:themeColor="text1"/>
-                <w:sz w:val="24"/>
-                <w:szCs w:val="24"/>
-                <w:lang w:val="ca-ES"/>
-              </w:rPr>
-              <w:t>tge rebut</w:t>
+              <w:t>satge rebut</w:t>
             </w:r>
             <w:r>
               <w:rPr>
@@ -3567,17 +3536,7 @@
           <w:szCs w:val="24"/>
           <w:lang w:val="ca-ES"/>
         </w:rPr>
-        <w:t xml:space="preserve"> de pair prog</w:t>
-      </w:r>
-      <w:r>
-        <w:rPr>
-          <w:rFonts w:ascii="Calibri" w:hAnsi="Calibri" w:cs="Calibri"/>
-          <w:color w:val="000000" w:themeColor="text1"/>
-          <w:sz w:val="24"/>
-          <w:szCs w:val="24"/>
-          <w:lang w:val="ca-ES"/>
-        </w:rPr>
-        <w:t xml:space="preserve">ramming per treballar amb la </w:t>
+        <w:t xml:space="preserve"> de pair programming per treballar amb la </w:t>
       </w:r>
       <w:r>
         <w:rPr>
@@ -3742,17 +3701,7 @@
           <w:szCs w:val="24"/>
           <w:lang w:val="ca-ES"/>
         </w:rPr>
-        <w:t>Els usuaris s’han de donar d’alta amb el nom, a</w:t>
-      </w:r>
-      <w:r>
-        <w:rPr>
-          <w:rFonts w:ascii="Calibri" w:hAnsi="Calibri" w:cs="Calibri"/>
-          <w:color w:val="000000" w:themeColor="text1"/>
-          <w:sz w:val="24"/>
-          <w:szCs w:val="24"/>
-          <w:lang w:val="ca-ES"/>
-        </w:rPr>
-        <w:t>dreça, correu electrònic, telèfon i contrasenya.</w:t>
+        <w:t>Els usuaris s’han de donar d’alta amb el nom, adreça, correu electrònic, telèfon i contrasenya.</w:t>
       </w:r>
     </w:p>
     <w:p>
@@ -3957,17 +3906,7 @@
           <w:szCs w:val="24"/>
           <w:lang w:val="ca-ES"/>
         </w:rPr>
-        <w:t>Una comanda pot tindre més d’un product</w:t>
-      </w:r>
-      <w:r>
-        <w:rPr>
-          <w:rFonts w:ascii="Calibri" w:hAnsi="Calibri" w:cs="Calibri"/>
-          <w:color w:val="000000" w:themeColor="text1"/>
-          <w:sz w:val="24"/>
-          <w:szCs w:val="24"/>
-          <w:lang w:val="ca-ES"/>
-        </w:rPr>
-        <w:t>e</w:t>
+        <w:t>Una comanda pot tindre més d’un producte</w:t>
       </w:r>
     </w:p>
     <w:p>
@@ -4187,17 +4126,27 @@
           <w:szCs w:val="24"/>
           <w:lang w:val="ca-ES"/>
         </w:rPr>
-        <w:t>La mida de una pizza pot ser individual, mitjana o familia</w:t>
-      </w:r>
-      <w:r>
-        <w:rPr>
-          <w:rFonts w:ascii="Calibri" w:hAnsi="Calibri" w:cs="Calibri"/>
-          <w:color w:val="000000" w:themeColor="text1"/>
-          <w:sz w:val="24"/>
-          <w:szCs w:val="24"/>
-          <w:lang w:val="ca-ES"/>
-        </w:rPr>
-        <w:t>r.</w:t>
+        <w:t xml:space="preserve">La mida de una pizza </w:t>
+      </w:r>
+      <w:r>
+        <w:rPr>
+          <w:rFonts w:ascii="Calibri" w:hAnsi="Calibri" w:cs="Calibri"/>
+          <w:color w:val="000000" w:themeColor="text1"/>
+          <w:sz w:val="24"/>
+          <w:szCs w:val="24"/>
+          <w:lang w:val="ca-ES"/>
+        </w:rPr>
+        <w:t>ha de</w:t>
+      </w:r>
+      <w:r>
+        <w:rPr>
+          <w:rFonts w:ascii="Calibri" w:hAnsi="Calibri" w:cs="Calibri"/>
+          <w:color w:val="000000" w:themeColor="text1"/>
+          <w:sz w:val="24"/>
+          <w:szCs w:val="24"/>
+          <w:lang w:val="ca-ES"/>
+        </w:rPr>
+        <w:t xml:space="preserve"> ser individual, mitjana o familiar.</w:t>
       </w:r>
     </w:p>
     <w:p>
@@ -4211,15 +4160,17 @@
           <w:color w:val="000000" w:themeColor="text1"/>
           <w:sz w:val="24"/>
           <w:szCs w:val="24"/>
-          <w:lang w:val="ca-ES"/>
-        </w:rPr>
-      </w:pPr>
-      <w:r>
-        <w:rPr>
-          <w:rFonts w:ascii="Calibri" w:hAnsi="Calibri" w:cs="Calibri"/>
-          <w:color w:val="000000" w:themeColor="text1"/>
-          <w:sz w:val="24"/>
-          <w:szCs w:val="24"/>
+          <w:highlight w:val="red"/>
+          <w:lang w:val="ca-ES"/>
+        </w:rPr>
+      </w:pPr>
+      <w:r>
+        <w:rPr>
+          <w:rFonts w:ascii="Calibri" w:hAnsi="Calibri" w:cs="Calibri"/>
+          <w:color w:val="000000" w:themeColor="text1"/>
+          <w:sz w:val="24"/>
+          <w:szCs w:val="24"/>
+          <w:highlight w:val="red"/>
           <w:lang w:val="ca-ES"/>
         </w:rPr>
         <w:t xml:space="preserve">El client </w:t>
@@ -4230,6 +4181,7 @@
           <w:color w:val="000000" w:themeColor="text1"/>
           <w:sz w:val="24"/>
           <w:szCs w:val="24"/>
+          <w:highlight w:val="red"/>
           <w:lang w:val="ca-ES"/>
         </w:rPr>
         <w:t>podrà</w:t>
@@ -4240,6 +4192,7 @@
           <w:color w:val="000000" w:themeColor="text1"/>
           <w:sz w:val="24"/>
           <w:szCs w:val="24"/>
+          <w:highlight w:val="red"/>
           <w:lang w:val="ca-ES"/>
         </w:rPr>
         <w:t xml:space="preserve"> </w:t>
@@ -4250,6 +4203,7 @@
           <w:color w:val="000000" w:themeColor="text1"/>
           <w:sz w:val="24"/>
           <w:szCs w:val="24"/>
+          <w:highlight w:val="red"/>
           <w:lang w:val="ca-ES"/>
         </w:rPr>
         <w:t>personalitzar</w:t>
@@ -4260,6 +4214,7 @@
           <w:color w:val="000000" w:themeColor="text1"/>
           <w:sz w:val="24"/>
           <w:szCs w:val="24"/>
+          <w:highlight w:val="red"/>
           <w:lang w:val="ca-ES"/>
         </w:rPr>
         <w:t xml:space="preserve"> una pizza en qualsevol moment de la comanda.</w:t>
@@ -4321,15 +4276,17 @@
           <w:color w:val="000000" w:themeColor="text1"/>
           <w:sz w:val="24"/>
           <w:szCs w:val="24"/>
-          <w:lang w:val="ca-ES"/>
-        </w:rPr>
-      </w:pPr>
-      <w:r>
-        <w:rPr>
-          <w:rFonts w:ascii="Calibri" w:hAnsi="Calibri" w:cs="Calibri"/>
-          <w:color w:val="000000" w:themeColor="text1"/>
-          <w:sz w:val="24"/>
-          <w:szCs w:val="24"/>
+          <w:highlight w:val="red"/>
+          <w:lang w:val="ca-ES"/>
+        </w:rPr>
+      </w:pPr>
+      <w:r>
+        <w:rPr>
+          <w:rFonts w:ascii="Calibri" w:hAnsi="Calibri" w:cs="Calibri"/>
+          <w:color w:val="000000" w:themeColor="text1"/>
+          <w:sz w:val="24"/>
+          <w:szCs w:val="24"/>
+          <w:highlight w:val="red"/>
           <w:lang w:val="ca-ES"/>
         </w:rPr>
         <w:t>Els ingredients han de ser disponibles.</w:t>
@@ -4382,17 +4339,7 @@
           <w:szCs w:val="24"/>
           <w:lang w:val="ca-ES"/>
         </w:rPr>
-        <w:t xml:space="preserve">El preu de totes les </w:t>
-      </w:r>
-      <w:r>
-        <w:rPr>
-          <w:rFonts w:ascii="Calibri" w:hAnsi="Calibri" w:cs="Calibri"/>
-          <w:color w:val="000000" w:themeColor="text1"/>
-          <w:sz w:val="24"/>
-          <w:szCs w:val="24"/>
-          <w:lang w:val="ca-ES"/>
-        </w:rPr>
-        <w:t xml:space="preserve">pizzes es calcula amb la mida i el nombre </w:t>
+        <w:t xml:space="preserve">El preu de totes les pizzes es calcula amb la mida i el nombre </w:t>
       </w:r>
       <w:r>
         <w:rPr>
@@ -4596,28 +4543,20 @@
           <w:color w:val="000000" w:themeColor="text1"/>
           <w:sz w:val="24"/>
           <w:szCs w:val="24"/>
-          <w:lang w:val="ca-ES"/>
-        </w:rPr>
-      </w:pPr>
-      <w:r>
-        <w:rPr>
-          <w:rFonts w:ascii="Calibri" w:hAnsi="Calibri" w:cs="Calibri"/>
-          <w:color w:val="000000" w:themeColor="text1"/>
-          <w:sz w:val="24"/>
-          <w:szCs w:val="24"/>
-          <w:lang w:val="ca-ES"/>
-        </w:rPr>
-        <w:t>Les comandes realitza</w:t>
-      </w:r>
-      <w:r>
-        <w:rPr>
-          <w:rFonts w:ascii="Calibri" w:hAnsi="Calibri" w:cs="Calibri"/>
-          <w:color w:val="000000" w:themeColor="text1"/>
-          <w:sz w:val="24"/>
-          <w:szCs w:val="24"/>
-          <w:lang w:val="ca-ES"/>
-        </w:rPr>
-        <w:t>des s’han de poder consultar en qualsevol moment.</w:t>
+          <w:highlight w:val="red"/>
+          <w:lang w:val="ca-ES"/>
+        </w:rPr>
+      </w:pPr>
+      <w:r>
+        <w:rPr>
+          <w:rFonts w:ascii="Calibri" w:hAnsi="Calibri" w:cs="Calibri"/>
+          <w:color w:val="000000" w:themeColor="text1"/>
+          <w:sz w:val="24"/>
+          <w:szCs w:val="24"/>
+          <w:highlight w:val="red"/>
+          <w:lang w:val="ca-ES"/>
+        </w:rPr>
+        <w:t>Les comandes realitzades s’han de poder consultar en qualsevol moment.</w:t>
       </w:r>
     </w:p>
     <w:p>
@@ -4631,15 +4570,17 @@
           <w:color w:val="000000" w:themeColor="text1"/>
           <w:sz w:val="24"/>
           <w:szCs w:val="24"/>
-          <w:lang w:val="ca-ES"/>
-        </w:rPr>
-      </w:pPr>
-      <w:r>
-        <w:rPr>
-          <w:rFonts w:ascii="Calibri" w:hAnsi="Calibri" w:cs="Calibri"/>
-          <w:color w:val="000000" w:themeColor="text1"/>
-          <w:sz w:val="24"/>
-          <w:szCs w:val="24"/>
+          <w:highlight w:val="red"/>
+          <w:lang w:val="ca-ES"/>
+        </w:rPr>
+      </w:pPr>
+      <w:r>
+        <w:rPr>
+          <w:rFonts w:ascii="Calibri" w:hAnsi="Calibri" w:cs="Calibri"/>
+          <w:color w:val="000000" w:themeColor="text1"/>
+          <w:sz w:val="24"/>
+          <w:szCs w:val="24"/>
+          <w:highlight w:val="red"/>
           <w:lang w:val="ca-ES"/>
         </w:rPr>
         <w:t>Les comandes realitzades s’han de poder repetir.</w:t>
@@ -4764,15 +4705,17 @@
           <w:color w:val="000000" w:themeColor="text1"/>
           <w:sz w:val="24"/>
           <w:szCs w:val="24"/>
-          <w:lang w:val="ca-ES"/>
-        </w:rPr>
-      </w:pPr>
-      <w:r>
-        <w:rPr>
-          <w:rFonts w:ascii="Calibri" w:hAnsi="Calibri" w:cs="Calibri"/>
-          <w:color w:val="000000" w:themeColor="text1"/>
-          <w:sz w:val="24"/>
-          <w:szCs w:val="24"/>
+          <w:highlight w:val="red"/>
+          <w:lang w:val="ca-ES"/>
+        </w:rPr>
+      </w:pPr>
+      <w:r>
+        <w:rPr>
+          <w:rFonts w:ascii="Calibri" w:hAnsi="Calibri" w:cs="Calibri"/>
+          <w:color w:val="000000" w:themeColor="text1"/>
+          <w:sz w:val="24"/>
+          <w:szCs w:val="24"/>
+          <w:highlight w:val="red"/>
           <w:lang w:val="ca-ES"/>
         </w:rPr>
         <w:t xml:space="preserve">En qualsevol moment és </w:t>
@@ -4783,6 +4726,7 @@
           <w:color w:val="000000" w:themeColor="text1"/>
           <w:sz w:val="24"/>
           <w:szCs w:val="24"/>
+          <w:highlight w:val="red"/>
           <w:lang w:val="ca-ES"/>
         </w:rPr>
         <w:t>podran</w:t>
@@ -4793,19 +4737,10 @@
           <w:color w:val="000000" w:themeColor="text1"/>
           <w:sz w:val="24"/>
           <w:szCs w:val="24"/>
-          <w:lang w:val="ca-ES"/>
-        </w:rPr>
-        <w:t xml:space="preserve"> consultar les comandes sense assignar</w:t>
-      </w:r>
-      <w:r>
-        <w:rPr>
-          <w:rFonts w:ascii="Calibri" w:hAnsi="Calibri" w:cs="Calibri"/>
-          <w:color w:val="000000" w:themeColor="text1"/>
-          <w:sz w:val="24"/>
-          <w:szCs w:val="24"/>
-          <w:lang w:val="ca-ES"/>
-        </w:rPr>
-        <w:t>.</w:t>
+          <w:highlight w:val="red"/>
+          <w:lang w:val="ca-ES"/>
+        </w:rPr>
+        <w:t xml:space="preserve"> consultar les comandes sense assignar.</w:t>
       </w:r>
     </w:p>
     <w:p>
@@ -4964,28 +4899,20 @@
           <w:color w:val="000000" w:themeColor="text1"/>
           <w:sz w:val="24"/>
           <w:szCs w:val="24"/>
-          <w:lang w:val="ca-ES"/>
-        </w:rPr>
-      </w:pPr>
-      <w:r>
-        <w:rPr>
-          <w:rFonts w:ascii="Calibri" w:hAnsi="Calibri" w:cs="Calibri"/>
-          <w:color w:val="000000" w:themeColor="text1"/>
-          <w:sz w:val="24"/>
-          <w:szCs w:val="24"/>
-          <w:lang w:val="ca-ES"/>
-        </w:rPr>
-        <w:t>En qualsevol moment és podrà consultar les comandes pendents assigna</w:t>
-      </w:r>
-      <w:r>
-        <w:rPr>
-          <w:rFonts w:ascii="Calibri" w:hAnsi="Calibri" w:cs="Calibri"/>
-          <w:color w:val="000000" w:themeColor="text1"/>
-          <w:sz w:val="24"/>
-          <w:szCs w:val="24"/>
-          <w:lang w:val="ca-ES"/>
-        </w:rPr>
-        <w:t>des a un cuiner.</w:t>
+          <w:highlight w:val="red"/>
+          <w:lang w:val="ca-ES"/>
+        </w:rPr>
+      </w:pPr>
+      <w:r>
+        <w:rPr>
+          <w:rFonts w:ascii="Calibri" w:hAnsi="Calibri" w:cs="Calibri"/>
+          <w:color w:val="000000" w:themeColor="text1"/>
+          <w:sz w:val="24"/>
+          <w:szCs w:val="24"/>
+          <w:highlight w:val="red"/>
+          <w:lang w:val="ca-ES"/>
+        </w:rPr>
+        <w:t>En qualsevol moment és podrà consultar les comandes pendents assignades a un cuiner.</w:t>
       </w:r>
     </w:p>
     <w:p>
@@ -5192,18 +5119,7 @@
           <w:u w:val="single"/>
           <w:lang w:val="ca-ES"/>
         </w:rPr>
-        <w:t>A</w:t>
-      </w:r>
-      <w:r>
-        <w:rPr>
-          <w:rFonts w:ascii="Calibri" w:hAnsi="Calibri" w:cs="Calibri"/>
-          <w:color w:val="000000" w:themeColor="text1"/>
-          <w:sz w:val="24"/>
-          <w:szCs w:val="24"/>
-          <w:u w:val="single"/>
-          <w:lang w:val="ca-ES"/>
-        </w:rPr>
-        <w:t>dministrador</w:t>
+        <w:t>Administrador</w:t>
       </w:r>
     </w:p>
     <w:p>
@@ -5242,15 +5158,17 @@
           <w:color w:val="000000" w:themeColor="text1"/>
           <w:sz w:val="24"/>
           <w:szCs w:val="24"/>
-          <w:lang w:val="ca-ES"/>
-        </w:rPr>
-      </w:pPr>
-      <w:r>
-        <w:rPr>
-          <w:rFonts w:ascii="Calibri" w:hAnsi="Calibri" w:cs="Calibri"/>
-          <w:color w:val="000000" w:themeColor="text1"/>
-          <w:sz w:val="24"/>
-          <w:szCs w:val="24"/>
+          <w:highlight w:val="red"/>
+          <w:lang w:val="ca-ES"/>
+        </w:rPr>
+      </w:pPr>
+      <w:r>
+        <w:rPr>
+          <w:rFonts w:ascii="Calibri" w:hAnsi="Calibri" w:cs="Calibri"/>
+          <w:color w:val="000000" w:themeColor="text1"/>
+          <w:sz w:val="24"/>
+          <w:szCs w:val="24"/>
+          <w:highlight w:val="red"/>
           <w:lang w:val="ca-ES"/>
         </w:rPr>
         <w:t>L'administrador pot veure la llista de repartidors.</w:t>
@@ -5267,15 +5185,17 @@
           <w:color w:val="000000" w:themeColor="text1"/>
           <w:sz w:val="24"/>
           <w:szCs w:val="24"/>
-          <w:lang w:val="ca-ES"/>
-        </w:rPr>
-      </w:pPr>
-      <w:r>
-        <w:rPr>
-          <w:rFonts w:ascii="Calibri" w:hAnsi="Calibri" w:cs="Calibri"/>
-          <w:color w:val="000000" w:themeColor="text1"/>
-          <w:sz w:val="24"/>
-          <w:szCs w:val="24"/>
+          <w:highlight w:val="red"/>
+          <w:lang w:val="ca-ES"/>
+        </w:rPr>
+      </w:pPr>
+      <w:r>
+        <w:rPr>
+          <w:rFonts w:ascii="Calibri" w:hAnsi="Calibri" w:cs="Calibri"/>
+          <w:color w:val="000000" w:themeColor="text1"/>
+          <w:sz w:val="24"/>
+          <w:szCs w:val="24"/>
+          <w:highlight w:val="red"/>
           <w:lang w:val="ca-ES"/>
         </w:rPr>
         <w:t>L’administrador pot veure la llista de cuiners.</w:t>
@@ -5328,17 +5248,7 @@
           <w:szCs w:val="24"/>
           <w:lang w:val="ca-ES"/>
         </w:rPr>
-        <w:t>Als repartidors els h</w:t>
-      </w:r>
-      <w:r>
-        <w:rPr>
-          <w:rFonts w:ascii="Calibri" w:hAnsi="Calibri" w:cs="Calibri"/>
-          <w:color w:val="000000" w:themeColor="text1"/>
-          <w:sz w:val="24"/>
-          <w:szCs w:val="24"/>
-          <w:lang w:val="ca-ES"/>
-        </w:rPr>
-        <w:t>i ha d’afegir nom i zona geogràfica en el moment del registre.</w:t>
+        <w:t>Als repartidors els hi ha d’afegir nom i zona geogràfica en el moment del registre.</w:t>
       </w:r>
     </w:p>
     <w:p>
@@ -5386,15 +5296,17 @@
           <w:color w:val="000000" w:themeColor="text1"/>
           <w:sz w:val="24"/>
           <w:szCs w:val="24"/>
-          <w:lang w:val="ca-ES"/>
-        </w:rPr>
-      </w:pPr>
-      <w:r>
-        <w:rPr>
-          <w:rFonts w:ascii="Calibri" w:hAnsi="Calibri" w:cs="Calibri"/>
-          <w:color w:val="000000" w:themeColor="text1"/>
-          <w:sz w:val="24"/>
-          <w:szCs w:val="24"/>
+          <w:highlight w:val="red"/>
+          <w:lang w:val="ca-ES"/>
+        </w:rPr>
+      </w:pPr>
+      <w:r>
+        <w:rPr>
+          <w:rFonts w:ascii="Calibri" w:hAnsi="Calibri" w:cs="Calibri"/>
+          <w:color w:val="000000" w:themeColor="text1"/>
+          <w:sz w:val="24"/>
+          <w:szCs w:val="24"/>
+          <w:highlight w:val="red"/>
           <w:lang w:val="ca-ES"/>
         </w:rPr>
         <w:t>A l’inici de cada mes s'assigna un descompte als clients vip.</w:t>
@@ -5447,17 +5359,7 @@
           <w:szCs w:val="24"/>
           <w:lang w:val="ca-ES"/>
         </w:rPr>
-        <w:t>Un clien</w:t>
-      </w:r>
-      <w:r>
-        <w:rPr>
-          <w:rFonts w:ascii="Calibri" w:hAnsi="Calibri" w:cs="Calibri"/>
-          <w:color w:val="000000" w:themeColor="text1"/>
-          <w:sz w:val="24"/>
-          <w:szCs w:val="24"/>
-          <w:lang w:val="ca-ES"/>
-        </w:rPr>
-        <w:t>t vip realitzarà comandes amb descompte.</w:t>
+        <w:t>Un client vip realitzarà comandes amb descompte.</w:t>
       </w:r>
     </w:p>
     <w:p>
@@ -5550,6 +5452,7 @@
         <w:rPr>
           <w:rFonts w:ascii="Calibri" w:hAnsi="Calibri" w:cs="Calibri"/>
           <w:b/>
+          <w:noProof/>
           <w:color w:val="000000" w:themeColor="text1"/>
           <w:sz w:val="24"/>
           <w:szCs w:val="24"/>
@@ -5846,17 +5749,7 @@
           <w:szCs w:val="24"/>
           <w:lang w:val="ca-ES"/>
         </w:rPr>
-        <w:t>: És crea una instancia amb el rol de client i se li assignen les funcionalitats qu</w:t>
-      </w:r>
-      <w:r>
-        <w:rPr>
-          <w:rFonts w:ascii="Calibri" w:hAnsi="Calibri" w:cs="Calibri"/>
-          <w:color w:val="000000" w:themeColor="text1"/>
-          <w:sz w:val="24"/>
-          <w:szCs w:val="24"/>
-          <w:lang w:val="ca-ES"/>
-        </w:rPr>
-        <w:t>e li pertoquen.</w:t>
+        <w:t>: És crea una instancia amb el rol de client i se li assignen les funcionalitats que li pertoquen.</w:t>
       </w:r>
     </w:p>
     <w:p>
@@ -5982,7 +5875,7 @@
           <w:szCs w:val="24"/>
           <w:lang w:val="ca-ES"/>
         </w:rPr>
-        <w:t>2. El sistema comprova i verifica que les dades siguin valides.</w:t>
+        <w:t>2. L’usuari introdueix les dades demanades.</w:t>
       </w:r>
     </w:p>
     <w:p>
@@ -6004,17 +5897,27 @@
           <w:szCs w:val="24"/>
           <w:lang w:val="ca-ES"/>
         </w:rPr>
-        <w:t>3. El sistema crea les instancies pertinents i assigna el tipus adequa</w:t>
-      </w:r>
-      <w:r>
-        <w:rPr>
-          <w:rFonts w:ascii="Calibri" w:hAnsi="Calibri" w:cs="Calibri"/>
-          <w:color w:val="000000" w:themeColor="text1"/>
-          <w:sz w:val="24"/>
-          <w:szCs w:val="24"/>
-          <w:lang w:val="ca-ES"/>
-        </w:rPr>
-        <w:t>t.</w:t>
+        <w:t xml:space="preserve">4. </w:t>
+      </w:r>
+      <w:r>
+        <w:rPr>
+          <w:rFonts w:ascii="Calibri" w:hAnsi="Calibri" w:cs="Calibri"/>
+          <w:color w:val="000000" w:themeColor="text1"/>
+          <w:sz w:val="24"/>
+          <w:szCs w:val="24"/>
+          <w:lang w:val="ca-ES"/>
+        </w:rPr>
+        <w:t>E</w:t>
+      </w:r>
+      <w:r>
+        <w:rPr>
+          <w:rFonts w:ascii="Calibri" w:hAnsi="Calibri" w:cs="Calibri"/>
+          <w:color w:val="000000" w:themeColor="text1"/>
+          <w:sz w:val="24"/>
+          <w:szCs w:val="24"/>
+          <w:lang w:val="ca-ES"/>
+        </w:rPr>
+        <w:t>l sistema llegeix les dades introduïdes per l’usuari.</w:t>
       </w:r>
     </w:p>
     <w:p>
@@ -6036,7 +5939,81 @@
           <w:szCs w:val="24"/>
           <w:lang w:val="ca-ES"/>
         </w:rPr>
-        <w:t>4. El sistema notifica a l’usuari que s’ha enregistrat correctament.</w:t>
+        <w:t>5</w:t>
+      </w:r>
+      <w:r>
+        <w:rPr>
+          <w:rFonts w:ascii="Calibri" w:hAnsi="Calibri" w:cs="Calibri"/>
+          <w:color w:val="000000" w:themeColor="text1"/>
+          <w:sz w:val="24"/>
+          <w:szCs w:val="24"/>
+          <w:lang w:val="ca-ES"/>
+        </w:rPr>
+        <w:t>. El sistema comprova i verifica que les dades siguin valides.</w:t>
+      </w:r>
+    </w:p>
+    <w:p>
+      <w:pPr>
+        <w:ind w:left="720"/>
+        <w:rPr>
+          <w:rFonts w:ascii="Calibri" w:hAnsi="Calibri" w:cs="Calibri"/>
+          <w:color w:val="000000" w:themeColor="text1"/>
+          <w:sz w:val="24"/>
+          <w:szCs w:val="24"/>
+          <w:lang w:val="ca-ES"/>
+        </w:rPr>
+      </w:pPr>
+      <w:r>
+        <w:rPr>
+          <w:rFonts w:ascii="Calibri" w:hAnsi="Calibri" w:cs="Calibri"/>
+          <w:color w:val="000000" w:themeColor="text1"/>
+          <w:sz w:val="24"/>
+          <w:szCs w:val="24"/>
+          <w:lang w:val="ca-ES"/>
+        </w:rPr>
+        <w:t>6</w:t>
+      </w:r>
+      <w:r>
+        <w:rPr>
+          <w:rFonts w:ascii="Calibri" w:hAnsi="Calibri" w:cs="Calibri"/>
+          <w:color w:val="000000" w:themeColor="text1"/>
+          <w:sz w:val="24"/>
+          <w:szCs w:val="24"/>
+          <w:lang w:val="ca-ES"/>
+        </w:rPr>
+        <w:t>. El sistema crea les instancies pertinents i assigna el tipus adequat.</w:t>
+      </w:r>
+    </w:p>
+    <w:p>
+      <w:pPr>
+        <w:ind w:left="720"/>
+        <w:rPr>
+          <w:rFonts w:ascii="Calibri" w:hAnsi="Calibri" w:cs="Calibri"/>
+          <w:color w:val="000000" w:themeColor="text1"/>
+          <w:sz w:val="24"/>
+          <w:szCs w:val="24"/>
+          <w:lang w:val="ca-ES"/>
+        </w:rPr>
+      </w:pPr>
+      <w:r>
+        <w:rPr>
+          <w:rFonts w:ascii="Calibri" w:hAnsi="Calibri" w:cs="Calibri"/>
+          <w:color w:val="000000" w:themeColor="text1"/>
+          <w:sz w:val="24"/>
+          <w:szCs w:val="24"/>
+          <w:lang w:val="ca-ES"/>
+        </w:rPr>
+        <w:t>7</w:t>
+      </w:r>
+      <w:r>
+        <w:rPr>
+          <w:rFonts w:ascii="Calibri" w:hAnsi="Calibri" w:cs="Calibri"/>
+          <w:color w:val="000000" w:themeColor="text1"/>
+          <w:sz w:val="24"/>
+          <w:szCs w:val="24"/>
+          <w:lang w:val="ca-ES"/>
+        </w:rPr>
+        <w:t>. El sistema notifica a l’usuari que s’ha enregistrat correctament.</w:t>
       </w:r>
     </w:p>
     <w:p>
@@ -6099,7 +6076,17 @@
           <w:szCs w:val="24"/>
           <w:lang w:val="ca-ES"/>
         </w:rPr>
-        <w:t>2a1. Les dades de l’usuari no son correctes.</w:t>
+        <w:t>4</w:t>
+      </w:r>
+      <w:r>
+        <w:rPr>
+          <w:rFonts w:ascii="Calibri" w:hAnsi="Calibri" w:cs="Calibri"/>
+          <w:color w:val="000000" w:themeColor="text1"/>
+          <w:sz w:val="24"/>
+          <w:szCs w:val="24"/>
+          <w:lang w:val="ca-ES"/>
+        </w:rPr>
+        <w:t>a1. Les dades de l’usuari no son correctes.</w:t>
       </w:r>
     </w:p>
     <w:p>
@@ -6121,7 +6108,17 @@
           <w:szCs w:val="24"/>
           <w:lang w:val="ca-ES"/>
         </w:rPr>
-        <w:t>2a2. El sistema torna al pas 1.</w:t>
+        <w:t>4</w:t>
+      </w:r>
+      <w:r>
+        <w:rPr>
+          <w:rFonts w:ascii="Calibri" w:hAnsi="Calibri" w:cs="Calibri"/>
+          <w:color w:val="000000" w:themeColor="text1"/>
+          <w:sz w:val="24"/>
+          <w:szCs w:val="24"/>
+          <w:lang w:val="ca-ES"/>
+        </w:rPr>
+        <w:t>a2. El sistema torna al pas 1.</w:t>
       </w:r>
     </w:p>
     <w:p>
@@ -6143,17 +6140,17 @@
           <w:szCs w:val="24"/>
           <w:lang w:val="ca-ES"/>
         </w:rPr>
-        <w:t>2b1. Les dades de l’usuari coincideixen amb les d’un usuari al sistema</w:t>
-      </w:r>
-      <w:r>
-        <w:rPr>
-          <w:rFonts w:ascii="Calibri" w:hAnsi="Calibri" w:cs="Calibri"/>
-          <w:color w:val="000000" w:themeColor="text1"/>
-          <w:sz w:val="24"/>
-          <w:szCs w:val="24"/>
-          <w:lang w:val="ca-ES"/>
-        </w:rPr>
-        <w:t>.</w:t>
+        <w:t>4</w:t>
+      </w:r>
+      <w:r>
+        <w:rPr>
+          <w:rFonts w:ascii="Calibri" w:hAnsi="Calibri" w:cs="Calibri"/>
+          <w:color w:val="000000" w:themeColor="text1"/>
+          <w:sz w:val="24"/>
+          <w:szCs w:val="24"/>
+          <w:lang w:val="ca-ES"/>
+        </w:rPr>
+        <w:t>b1. Les dades de l’usuari coincideixen amb les d’un usuari al sistema.</w:t>
       </w:r>
     </w:p>
     <w:p>
@@ -6175,7 +6172,17 @@
           <w:szCs w:val="24"/>
           <w:lang w:val="ca-ES"/>
         </w:rPr>
-        <w:t>2b2. El sistema torna al pas 1.</w:t>
+        <w:t>4</w:t>
+      </w:r>
+      <w:r>
+        <w:rPr>
+          <w:rFonts w:ascii="Calibri" w:hAnsi="Calibri" w:cs="Calibri"/>
+          <w:color w:val="000000" w:themeColor="text1"/>
+          <w:sz w:val="24"/>
+          <w:szCs w:val="24"/>
+          <w:lang w:val="ca-ES"/>
+        </w:rPr>
+        <w:t>b2. El sistema torna al pas 1.</w:t>
       </w:r>
     </w:p>
     <w:p>
@@ -6220,7 +6227,6 @@
           <w:u w:val="single"/>
           <w:lang w:val="ca-ES"/>
         </w:rPr>
-        <w:lastRenderedPageBreak/>
         <w:t>Cd’u 02 Login</w:t>
       </w:r>
       <w:r>
@@ -6232,17 +6238,7 @@
           <w:lang w:val="ca-ES"/>
         </w:rPr>
         <w:br/>
-        <w:t>Descripció: Un usuari client inici</w:t>
-      </w:r>
-      <w:r>
-        <w:rPr>
-          <w:rFonts w:ascii="Calibri" w:hAnsi="Calibri" w:cs="Calibri"/>
-          <w:color w:val="000000" w:themeColor="text1"/>
-          <w:sz w:val="24"/>
-          <w:szCs w:val="24"/>
-          <w:lang w:val="ca-ES"/>
-        </w:rPr>
-        <w:t>a sessió al sistema.</w:t>
+        <w:t>Descripció: Un usuari client inicia sessió al sistema.</w:t>
       </w:r>
     </w:p>
     <w:p>
@@ -6543,17 +6539,79 @@
           <w:szCs w:val="24"/>
           <w:lang w:val="ca-ES"/>
         </w:rPr>
-        <w:t>2. L’usuari introdueix les dades</w:t>
-      </w:r>
-      <w:r>
-        <w:rPr>
-          <w:rFonts w:ascii="Calibri" w:hAnsi="Calibri" w:cs="Calibri"/>
-          <w:color w:val="000000" w:themeColor="text1"/>
-          <w:sz w:val="24"/>
-          <w:szCs w:val="24"/>
-          <w:lang w:val="ca-ES"/>
-        </w:rPr>
-        <w:t xml:space="preserve"> demanades.</w:t>
+        <w:t>2. L’usuari introdueix les dades demanades.</w:t>
+      </w:r>
+    </w:p>
+    <w:p>
+      <w:pPr>
+        <w:ind w:firstLine="720"/>
+        <w:rPr>
+          <w:rFonts w:ascii="Calibri" w:hAnsi="Calibri" w:cs="Calibri"/>
+          <w:color w:val="000000" w:themeColor="text1"/>
+          <w:sz w:val="24"/>
+          <w:szCs w:val="24"/>
+          <w:lang w:val="ca-ES"/>
+        </w:rPr>
+      </w:pPr>
+      <w:r>
+        <w:rPr>
+          <w:rFonts w:ascii="Calibri" w:hAnsi="Calibri" w:cs="Calibri"/>
+          <w:color w:val="000000" w:themeColor="text1"/>
+          <w:sz w:val="24"/>
+          <w:szCs w:val="24"/>
+          <w:lang w:val="ca-ES"/>
+        </w:rPr>
+        <w:t>3. E</w:t>
+      </w:r>
+      <w:r>
+        <w:rPr>
+          <w:rFonts w:ascii="Calibri" w:hAnsi="Calibri" w:cs="Calibri"/>
+          <w:color w:val="000000" w:themeColor="text1"/>
+          <w:sz w:val="24"/>
+          <w:szCs w:val="24"/>
+          <w:lang w:val="ca-ES"/>
+        </w:rPr>
+        <w:t>l sistema llegeix l</w:t>
+      </w:r>
+      <w:r>
+        <w:rPr>
+          <w:rFonts w:ascii="Calibri" w:hAnsi="Calibri" w:cs="Calibri"/>
+          <w:color w:val="000000" w:themeColor="text1"/>
+          <w:sz w:val="24"/>
+          <w:szCs w:val="24"/>
+          <w:lang w:val="ca-ES"/>
+        </w:rPr>
+        <w:t>es dades</w:t>
+      </w:r>
+      <w:r>
+        <w:rPr>
+          <w:rFonts w:ascii="Calibri" w:hAnsi="Calibri" w:cs="Calibri"/>
+          <w:color w:val="000000" w:themeColor="text1"/>
+          <w:sz w:val="24"/>
+          <w:szCs w:val="24"/>
+          <w:lang w:val="ca-ES"/>
+        </w:rPr>
+        <w:t xml:space="preserve"> introduïd</w:t>
+      </w:r>
+      <w:r>
+        <w:rPr>
+          <w:rFonts w:ascii="Calibri" w:hAnsi="Calibri" w:cs="Calibri"/>
+          <w:color w:val="000000" w:themeColor="text1"/>
+          <w:sz w:val="24"/>
+          <w:szCs w:val="24"/>
+          <w:lang w:val="ca-ES"/>
+        </w:rPr>
+        <w:t>es</w:t>
+      </w:r>
+      <w:r>
+        <w:rPr>
+          <w:rFonts w:ascii="Calibri" w:hAnsi="Calibri" w:cs="Calibri"/>
+          <w:color w:val="000000" w:themeColor="text1"/>
+          <w:sz w:val="24"/>
+          <w:szCs w:val="24"/>
+          <w:lang w:val="ca-ES"/>
+        </w:rPr>
+        <w:t xml:space="preserve"> per l’usuari.</w:t>
       </w:r>
     </w:p>
     <w:p>
@@ -6575,7 +6633,17 @@
           <w:szCs w:val="24"/>
           <w:lang w:val="ca-ES"/>
         </w:rPr>
-        <w:t xml:space="preserve">3. El sistema verifica les dades i notifica a l’usuari amb les </w:t>
+        <w:t>4</w:t>
+      </w:r>
+      <w:r>
+        <w:rPr>
+          <w:rFonts w:ascii="Calibri" w:hAnsi="Calibri" w:cs="Calibri"/>
+          <w:color w:val="000000" w:themeColor="text1"/>
+          <w:sz w:val="24"/>
+          <w:szCs w:val="24"/>
+          <w:lang w:val="ca-ES"/>
+        </w:rPr>
+        <w:t xml:space="preserve">. El sistema verifica les dades i notifica a l’usuari amb les </w:t>
       </w:r>
       <w:r>
         <w:rPr>
@@ -6658,7 +6726,17 @@
           <w:szCs w:val="24"/>
           <w:lang w:val="ca-ES"/>
         </w:rPr>
-        <w:t>3a1. El sistema verifica les dades i notifica a l’usuari de que les dades son incorrectes.</w:t>
+        <w:t>4</w:t>
+      </w:r>
+      <w:r>
+        <w:rPr>
+          <w:rFonts w:ascii="Calibri" w:hAnsi="Calibri" w:cs="Calibri"/>
+          <w:color w:val="000000" w:themeColor="text1"/>
+          <w:sz w:val="24"/>
+          <w:szCs w:val="24"/>
+          <w:lang w:val="ca-ES"/>
+        </w:rPr>
+        <w:t>a. El sistema verifica les dades i notifica a l’usuari de que les dades son incorrectes.</w:t>
       </w:r>
     </w:p>
     <w:p>
@@ -6885,34 +6963,29 @@
     </w:p>
     <w:p>
       <w:pPr>
-        <w:rPr>
-          <w:rFonts w:ascii="Calibri" w:hAnsi="Calibri" w:cs="Calibri"/>
-          <w:color w:val="000000" w:themeColor="text1"/>
-          <w:sz w:val="24"/>
-          <w:szCs w:val="24"/>
-          <w:lang w:val="ca-ES"/>
-        </w:rPr>
-      </w:pPr>
-      <w:r>
-        <w:rPr>
-          <w:rFonts w:ascii="Calibri" w:hAnsi="Calibri" w:cs="Calibri"/>
-          <w:color w:val="000000" w:themeColor="text1"/>
-          <w:sz w:val="24"/>
-          <w:szCs w:val="24"/>
-          <w:lang w:val="ca-ES"/>
-        </w:rPr>
-        <w:tab/>
-        <w:t>1. L’usuari pren l’opció de consultar comandes realitzade</w:t>
-      </w:r>
-      <w:r>
-        <w:rPr>
-          <w:rFonts w:ascii="Calibri" w:hAnsi="Calibri" w:cs="Calibri"/>
-          <w:color w:val="000000" w:themeColor="text1"/>
-          <w:sz w:val="24"/>
-          <w:szCs w:val="24"/>
-          <w:lang w:val="ca-ES"/>
-        </w:rPr>
-        <w:t xml:space="preserve">s des de el </w:t>
+        <w:pStyle w:val="ListParagraph"/>
+        <w:numPr>
+          <w:ilvl w:val="3"/>
+          <w:numId w:val="3"/>
+        </w:numPr>
+        <w:ind w:left="993" w:hanging="284"/>
+        <w:rPr>
+          <w:rFonts w:ascii="Calibri" w:hAnsi="Calibri" w:cs="Calibri"/>
+          <w:color w:val="000000" w:themeColor="text1"/>
+          <w:sz w:val="24"/>
+          <w:szCs w:val="24"/>
+          <w:lang w:val="ca-ES"/>
+        </w:rPr>
+      </w:pPr>
+      <w:r>
+        <w:rPr>
+          <w:rFonts w:ascii="Calibri" w:hAnsi="Calibri" w:cs="Calibri"/>
+          <w:color w:val="000000" w:themeColor="text1"/>
+          <w:sz w:val="24"/>
+          <w:szCs w:val="24"/>
+          <w:lang w:val="ca-ES"/>
+        </w:rPr>
+        <w:t xml:space="preserve">L’usuari pren l’opció de consultar comandes realitzades des de el </w:t>
       </w:r>
       <w:r>
         <w:rPr>
@@ -6948,6 +7021,562 @@
     </w:p>
     <w:p>
       <w:pPr>
+        <w:pStyle w:val="ListParagraph"/>
+        <w:numPr>
+          <w:ilvl w:val="3"/>
+          <w:numId w:val="3"/>
+        </w:numPr>
+        <w:ind w:left="993" w:hanging="284"/>
+        <w:rPr>
+          <w:rFonts w:ascii="Calibri" w:hAnsi="Calibri" w:cs="Calibri"/>
+          <w:color w:val="000000" w:themeColor="text1"/>
+          <w:sz w:val="24"/>
+          <w:szCs w:val="24"/>
+          <w:lang w:val="ca-ES"/>
+        </w:rPr>
+      </w:pPr>
+      <w:r>
+        <w:rPr>
+          <w:rFonts w:ascii="Calibri" w:hAnsi="Calibri" w:cs="Calibri"/>
+          <w:color w:val="000000" w:themeColor="text1"/>
+          <w:sz w:val="24"/>
+          <w:szCs w:val="24"/>
+          <w:lang w:val="ca-ES"/>
+        </w:rPr>
+        <w:t>El sistema llegeix l’opció introduïda seleccionada per l’usuari.</w:t>
+      </w:r>
+    </w:p>
+    <w:p>
+      <w:pPr>
+        <w:rPr>
+          <w:rFonts w:ascii="Calibri" w:hAnsi="Calibri" w:cs="Calibri"/>
+          <w:color w:val="000000" w:themeColor="text1"/>
+          <w:sz w:val="24"/>
+          <w:szCs w:val="24"/>
+          <w:lang w:val="ca-ES"/>
+        </w:rPr>
+      </w:pPr>
+      <w:r>
+        <w:rPr>
+          <w:rFonts w:ascii="Calibri" w:hAnsi="Calibri" w:cs="Calibri"/>
+          <w:color w:val="000000" w:themeColor="text1"/>
+          <w:sz w:val="24"/>
+          <w:szCs w:val="24"/>
+          <w:lang w:val="ca-ES"/>
+        </w:rPr>
+        <w:tab/>
+      </w:r>
+      <w:r>
+        <w:rPr>
+          <w:rFonts w:ascii="Calibri" w:hAnsi="Calibri" w:cs="Calibri"/>
+          <w:color w:val="000000" w:themeColor="text1"/>
+          <w:sz w:val="24"/>
+          <w:szCs w:val="24"/>
+          <w:lang w:val="ca-ES"/>
+        </w:rPr>
+        <w:t>3</w:t>
+      </w:r>
+      <w:r>
+        <w:rPr>
+          <w:rFonts w:ascii="Calibri" w:hAnsi="Calibri" w:cs="Calibri"/>
+          <w:color w:val="000000" w:themeColor="text1"/>
+          <w:sz w:val="24"/>
+          <w:szCs w:val="24"/>
+          <w:lang w:val="ca-ES"/>
+        </w:rPr>
+        <w:t xml:space="preserve">. El sistema li mostra a l’usuari el </w:t>
+      </w:r>
+      <w:r>
+        <w:rPr>
+          <w:rFonts w:ascii="Calibri" w:hAnsi="Calibri" w:cs="Calibri"/>
+          <w:color w:val="000000" w:themeColor="text1"/>
+          <w:sz w:val="24"/>
+          <w:szCs w:val="24"/>
+          <w:lang w:val="ca-ES"/>
+        </w:rPr>
+        <w:t>menú</w:t>
+      </w:r>
+      <w:r>
+        <w:rPr>
+          <w:rFonts w:ascii="Calibri" w:hAnsi="Calibri" w:cs="Calibri"/>
+          <w:color w:val="000000" w:themeColor="text1"/>
+          <w:sz w:val="24"/>
+          <w:szCs w:val="24"/>
+          <w:lang w:val="ca-ES"/>
+        </w:rPr>
+        <w:t xml:space="preserve"> amb comandes realitzades.</w:t>
+      </w:r>
+    </w:p>
+    <w:p>
+      <w:pPr>
+        <w:rPr>
+          <w:rFonts w:ascii="Calibri" w:hAnsi="Calibri" w:cs="Calibri"/>
+          <w:color w:val="000000" w:themeColor="text1"/>
+          <w:sz w:val="24"/>
+          <w:szCs w:val="24"/>
+          <w:lang w:val="ca-ES"/>
+        </w:rPr>
+      </w:pPr>
+      <w:r>
+        <w:rPr>
+          <w:rFonts w:ascii="Calibri" w:hAnsi="Calibri" w:cs="Calibri"/>
+          <w:color w:val="000000" w:themeColor="text1"/>
+          <w:sz w:val="24"/>
+          <w:szCs w:val="24"/>
+          <w:lang w:val="ca-ES"/>
+        </w:rPr>
+        <w:t xml:space="preserve">Alternatives de </w:t>
+      </w:r>
+      <w:r>
+        <w:rPr>
+          <w:rFonts w:ascii="Calibri" w:hAnsi="Calibri" w:cs="Calibri"/>
+          <w:color w:val="000000" w:themeColor="text1"/>
+          <w:sz w:val="24"/>
+          <w:szCs w:val="24"/>
+          <w:lang w:val="ca-ES"/>
+        </w:rPr>
+        <w:t>procés</w:t>
+      </w:r>
+      <w:r>
+        <w:rPr>
+          <w:rFonts w:ascii="Calibri" w:hAnsi="Calibri" w:cs="Calibri"/>
+          <w:color w:val="000000" w:themeColor="text1"/>
+          <w:sz w:val="24"/>
+          <w:szCs w:val="24"/>
+          <w:lang w:val="ca-ES"/>
+        </w:rPr>
+        <w:t xml:space="preserve"> i excepcions:</w:t>
+      </w:r>
+    </w:p>
+    <w:p>
+      <w:pPr>
+        <w:rPr>
+          <w:rFonts w:ascii="Calibri" w:hAnsi="Calibri" w:cs="Calibri"/>
+          <w:color w:val="000000" w:themeColor="text1"/>
+          <w:sz w:val="24"/>
+          <w:szCs w:val="24"/>
+          <w:lang w:val="ca-ES"/>
+        </w:rPr>
+      </w:pPr>
+      <w:r>
+        <w:rPr>
+          <w:rFonts w:ascii="Calibri" w:hAnsi="Calibri" w:cs="Calibri"/>
+          <w:color w:val="000000" w:themeColor="text1"/>
+          <w:sz w:val="24"/>
+          <w:szCs w:val="24"/>
+          <w:lang w:val="ca-ES"/>
+        </w:rPr>
+        <w:tab/>
+      </w:r>
+      <w:r>
+        <w:rPr>
+          <w:rFonts w:ascii="Calibri" w:hAnsi="Calibri" w:cs="Calibri"/>
+          <w:color w:val="000000" w:themeColor="text1"/>
+          <w:sz w:val="24"/>
+          <w:szCs w:val="24"/>
+          <w:lang w:val="ca-ES"/>
+        </w:rPr>
+        <w:t>3</w:t>
+      </w:r>
+      <w:r>
+        <w:rPr>
+          <w:rFonts w:ascii="Calibri" w:hAnsi="Calibri" w:cs="Calibri"/>
+          <w:color w:val="000000" w:themeColor="text1"/>
+          <w:sz w:val="24"/>
+          <w:szCs w:val="24"/>
+          <w:lang w:val="ca-ES"/>
+        </w:rPr>
+        <w:t>a. El sistema notifica a l’usuari de que no n’hi han comandes realitzades.</w:t>
+      </w:r>
+    </w:p>
+    <w:p>
+      <w:pPr>
+        <w:rPr>
+          <w:rFonts w:ascii="Calibri" w:hAnsi="Calibri" w:cs="Calibri"/>
+          <w:color w:val="000000" w:themeColor="text1"/>
+          <w:sz w:val="24"/>
+          <w:szCs w:val="24"/>
+          <w:lang w:val="ca-ES"/>
+        </w:rPr>
+      </w:pPr>
+    </w:p>
+    <w:p>
+      <w:pPr>
+        <w:rPr>
+          <w:rFonts w:ascii="Calibri" w:hAnsi="Calibri" w:cs="Calibri"/>
+          <w:color w:val="000000" w:themeColor="text1"/>
+          <w:sz w:val="24"/>
+          <w:szCs w:val="24"/>
+          <w:lang w:val="ca-ES"/>
+        </w:rPr>
+      </w:pPr>
+      <w:r>
+        <w:rPr>
+          <w:rFonts w:ascii="Calibri" w:hAnsi="Calibri" w:cs="Calibri"/>
+          <w:color w:val="000000" w:themeColor="text1"/>
+          <w:sz w:val="24"/>
+          <w:szCs w:val="24"/>
+          <w:u w:val="single"/>
+          <w:lang w:val="ca-ES"/>
+        </w:rPr>
+        <w:t>Cd’u 04 Fer comanda</w:t>
+      </w:r>
+      <w:r>
+        <w:rPr>
+          <w:rFonts w:ascii="Calibri" w:hAnsi="Calibri" w:cs="Calibri"/>
+          <w:color w:val="000000" w:themeColor="text1"/>
+          <w:sz w:val="24"/>
+          <w:szCs w:val="24"/>
+          <w:lang w:val="ca-ES"/>
+        </w:rPr>
+        <w:br/>
+        <w:t xml:space="preserve">Descripció: L’usuari </w:t>
+      </w:r>
+      <w:r>
+        <w:rPr>
+          <w:rFonts w:ascii="Calibri" w:hAnsi="Calibri" w:cs="Calibri"/>
+          <w:color w:val="000000" w:themeColor="text1"/>
+          <w:sz w:val="24"/>
+          <w:szCs w:val="24"/>
+          <w:lang w:val="ca-ES"/>
+        </w:rPr>
+        <w:t>accedeix</w:t>
+      </w:r>
+      <w:r>
+        <w:rPr>
+          <w:rFonts w:ascii="Calibri" w:hAnsi="Calibri" w:cs="Calibri"/>
+          <w:color w:val="000000" w:themeColor="text1"/>
+          <w:sz w:val="24"/>
+          <w:szCs w:val="24"/>
+          <w:lang w:val="ca-ES"/>
+        </w:rPr>
+        <w:t xml:space="preserve"> al menú amb totes les accions </w:t>
+      </w:r>
+      <w:r>
+        <w:rPr>
+          <w:rFonts w:ascii="Calibri" w:hAnsi="Calibri" w:cs="Calibri"/>
+          <w:color w:val="000000" w:themeColor="text1"/>
+          <w:sz w:val="24"/>
+          <w:szCs w:val="24"/>
+          <w:lang w:val="ca-ES"/>
+        </w:rPr>
+        <w:t>necessàries</w:t>
+      </w:r>
+      <w:r>
+        <w:rPr>
+          <w:rFonts w:ascii="Calibri" w:hAnsi="Calibri" w:cs="Calibri"/>
+          <w:color w:val="000000" w:themeColor="text1"/>
+          <w:sz w:val="24"/>
+          <w:szCs w:val="24"/>
+          <w:lang w:val="ca-ES"/>
+        </w:rPr>
+        <w:t xml:space="preserve"> per realitzar una comanda.</w:t>
+      </w:r>
+    </w:p>
+    <w:p>
+      <w:pPr>
+        <w:rPr>
+          <w:rFonts w:ascii="Calibri" w:hAnsi="Calibri" w:cs="Calibri"/>
+          <w:color w:val="000000" w:themeColor="text1"/>
+          <w:sz w:val="24"/>
+          <w:szCs w:val="24"/>
+          <w:lang w:val="ca-ES"/>
+        </w:rPr>
+      </w:pPr>
+      <w:r>
+        <w:rPr>
+          <w:rFonts w:ascii="Calibri" w:hAnsi="Calibri" w:cs="Calibri"/>
+          <w:color w:val="000000" w:themeColor="text1"/>
+          <w:sz w:val="24"/>
+          <w:szCs w:val="24"/>
+          <w:lang w:val="ca-ES"/>
+        </w:rPr>
+        <w:t>Paràmetres</w:t>
+      </w:r>
+      <w:r>
+        <w:rPr>
+          <w:rFonts w:ascii="Calibri" w:hAnsi="Calibri" w:cs="Calibri"/>
+          <w:color w:val="000000" w:themeColor="text1"/>
+          <w:sz w:val="24"/>
+          <w:szCs w:val="24"/>
+          <w:lang w:val="ca-ES"/>
+        </w:rPr>
+        <w:t xml:space="preserve"> d’entrada: Cap</w:t>
+      </w:r>
+    </w:p>
+    <w:p>
+      <w:pPr>
+        <w:rPr>
+          <w:rFonts w:ascii="Calibri" w:hAnsi="Calibri" w:cs="Calibri"/>
+          <w:color w:val="000000" w:themeColor="text1"/>
+          <w:sz w:val="24"/>
+          <w:szCs w:val="24"/>
+          <w:lang w:val="ca-ES"/>
+        </w:rPr>
+      </w:pPr>
+      <w:r>
+        <w:rPr>
+          <w:rFonts w:ascii="Calibri" w:hAnsi="Calibri" w:cs="Calibri"/>
+          <w:color w:val="000000" w:themeColor="text1"/>
+          <w:sz w:val="24"/>
+          <w:szCs w:val="24"/>
+          <w:lang w:val="ca-ES"/>
+        </w:rPr>
+        <w:t>Paràmetres</w:t>
+      </w:r>
+      <w:r>
+        <w:rPr>
+          <w:rFonts w:ascii="Calibri" w:hAnsi="Calibri" w:cs="Calibri"/>
+          <w:color w:val="000000" w:themeColor="text1"/>
+          <w:sz w:val="24"/>
+          <w:szCs w:val="24"/>
+          <w:lang w:val="ca-ES"/>
+        </w:rPr>
+        <w:t xml:space="preserve"> de sortida: Cap</w:t>
+      </w:r>
+    </w:p>
+    <w:p>
+      <w:pPr>
+        <w:rPr>
+          <w:rFonts w:ascii="Calibri" w:hAnsi="Calibri" w:cs="Calibri"/>
+          <w:b/>
+          <w:color w:val="000000" w:themeColor="text1"/>
+          <w:sz w:val="24"/>
+          <w:szCs w:val="24"/>
+          <w:lang w:val="ca-ES"/>
+        </w:rPr>
+      </w:pPr>
+      <w:r>
+        <w:rPr>
+          <w:rFonts w:ascii="Calibri" w:hAnsi="Calibri" w:cs="Calibri"/>
+          <w:color w:val="000000" w:themeColor="text1"/>
+          <w:sz w:val="24"/>
+          <w:szCs w:val="24"/>
+          <w:lang w:val="ca-ES"/>
+        </w:rPr>
+        <w:t xml:space="preserve">Actors: </w:t>
+      </w:r>
+      <w:r>
+        <w:rPr>
+          <w:rFonts w:ascii="Calibri" w:hAnsi="Calibri" w:cs="Calibri"/>
+          <w:b/>
+          <w:color w:val="000000" w:themeColor="text1"/>
+          <w:sz w:val="24"/>
+          <w:szCs w:val="24"/>
+          <w:lang w:val="ca-ES"/>
+        </w:rPr>
+        <w:t>Client</w:t>
+      </w:r>
+    </w:p>
+    <w:p>
+      <w:pPr>
+        <w:rPr>
+          <w:rFonts w:ascii="Calibri" w:hAnsi="Calibri" w:cs="Calibri"/>
+          <w:color w:val="000000" w:themeColor="text1"/>
+          <w:sz w:val="24"/>
+          <w:szCs w:val="24"/>
+          <w:lang w:val="ca-ES"/>
+        </w:rPr>
+      </w:pPr>
+      <w:r>
+        <w:rPr>
+          <w:rFonts w:ascii="Calibri" w:hAnsi="Calibri" w:cs="Calibri"/>
+          <w:color w:val="000000" w:themeColor="text1"/>
+          <w:sz w:val="24"/>
+          <w:szCs w:val="24"/>
+          <w:lang w:val="ca-ES"/>
+        </w:rPr>
+        <w:t>Precondició: L’usuari Client ha d’estar logejat al sistema.</w:t>
+      </w:r>
+      <w:r>
+        <w:rPr>
+          <w:rFonts w:ascii="Calibri" w:hAnsi="Calibri" w:cs="Calibri"/>
+          <w:color w:val="000000" w:themeColor="text1"/>
+          <w:sz w:val="24"/>
+          <w:szCs w:val="24"/>
+          <w:lang w:val="ca-ES"/>
+        </w:rPr>
+        <w:br/>
+      </w:r>
+      <w:r>
+        <w:rPr>
+          <w:rFonts w:ascii="Calibri" w:hAnsi="Calibri" w:cs="Calibri"/>
+          <w:color w:val="000000" w:themeColor="text1"/>
+          <w:sz w:val="24"/>
+          <w:szCs w:val="24"/>
+          <w:lang w:val="ca-ES"/>
+        </w:rPr>
+        <w:t>Post condició</w:t>
+      </w:r>
+      <w:r>
+        <w:rPr>
+          <w:rFonts w:ascii="Calibri" w:hAnsi="Calibri" w:cs="Calibri"/>
+          <w:color w:val="000000" w:themeColor="text1"/>
+          <w:sz w:val="24"/>
+          <w:szCs w:val="24"/>
+          <w:lang w:val="ca-ES"/>
+        </w:rPr>
+        <w:t>: A l’usuari se li mostra el menú per realitzar comandes.</w:t>
+      </w:r>
+    </w:p>
+    <w:p>
+      <w:pPr>
+        <w:rPr>
+          <w:rFonts w:ascii="Calibri" w:hAnsi="Calibri" w:cs="Calibri"/>
+          <w:color w:val="000000" w:themeColor="text1"/>
+          <w:sz w:val="24"/>
+          <w:szCs w:val="24"/>
+          <w:lang w:val="ca-ES"/>
+        </w:rPr>
+      </w:pPr>
+      <w:r>
+        <w:rPr>
+          <w:rFonts w:ascii="Calibri" w:hAnsi="Calibri" w:cs="Calibri"/>
+          <w:color w:val="000000" w:themeColor="text1"/>
+          <w:sz w:val="24"/>
+          <w:szCs w:val="24"/>
+          <w:lang w:val="ca-ES"/>
+        </w:rPr>
+        <w:lastRenderedPageBreak/>
+        <w:t>Procés</w:t>
+      </w:r>
+      <w:r>
+        <w:rPr>
+          <w:rFonts w:ascii="Calibri" w:hAnsi="Calibri" w:cs="Calibri"/>
+          <w:color w:val="000000" w:themeColor="text1"/>
+          <w:sz w:val="24"/>
+          <w:szCs w:val="24"/>
+          <w:lang w:val="ca-ES"/>
+        </w:rPr>
+        <w:t xml:space="preserve"> normal principal:</w:t>
+      </w:r>
+    </w:p>
+    <w:p>
+      <w:pPr>
+        <w:rPr>
+          <w:rFonts w:ascii="Calibri" w:hAnsi="Calibri" w:cs="Calibri"/>
+          <w:color w:val="000000" w:themeColor="text1"/>
+          <w:sz w:val="24"/>
+          <w:szCs w:val="24"/>
+          <w:lang w:val="ca-ES"/>
+        </w:rPr>
+      </w:pPr>
+      <w:r>
+        <w:rPr>
+          <w:rFonts w:ascii="Calibri" w:hAnsi="Calibri" w:cs="Calibri"/>
+          <w:color w:val="000000" w:themeColor="text1"/>
+          <w:sz w:val="24"/>
+          <w:szCs w:val="24"/>
+          <w:lang w:val="ca-ES"/>
+        </w:rPr>
+        <w:tab/>
+        <w:t xml:space="preserve">1. L’usuari pren </w:t>
+      </w:r>
+      <w:r>
+        <w:rPr>
+          <w:rFonts w:ascii="Calibri" w:hAnsi="Calibri" w:cs="Calibri"/>
+          <w:color w:val="000000" w:themeColor="text1"/>
+          <w:sz w:val="24"/>
+          <w:szCs w:val="24"/>
+          <w:lang w:val="ca-ES"/>
+        </w:rPr>
+        <w:t>l’opció</w:t>
+      </w:r>
+      <w:r>
+        <w:rPr>
+          <w:rFonts w:ascii="Calibri" w:hAnsi="Calibri" w:cs="Calibri"/>
+          <w:color w:val="000000" w:themeColor="text1"/>
+          <w:sz w:val="24"/>
+          <w:szCs w:val="24"/>
+          <w:lang w:val="ca-ES"/>
+        </w:rPr>
+        <w:t xml:space="preserve"> de realitzar comanda des de el </w:t>
+      </w:r>
+      <w:r>
+        <w:rPr>
+          <w:rFonts w:ascii="Calibri" w:hAnsi="Calibri" w:cs="Calibri"/>
+          <w:color w:val="000000" w:themeColor="text1"/>
+          <w:sz w:val="24"/>
+          <w:szCs w:val="24"/>
+          <w:lang w:val="ca-ES"/>
+        </w:rPr>
+        <w:t>menú</w:t>
+      </w:r>
+      <w:r>
+        <w:rPr>
+          <w:rFonts w:ascii="Calibri" w:hAnsi="Calibri" w:cs="Calibri"/>
+          <w:color w:val="000000" w:themeColor="text1"/>
+          <w:sz w:val="24"/>
+          <w:szCs w:val="24"/>
+          <w:lang w:val="ca-ES"/>
+        </w:rPr>
+        <w:t xml:space="preserve"> principal de Client.</w:t>
+      </w:r>
+    </w:p>
+    <w:p>
+      <w:pPr>
+        <w:rPr>
+          <w:rFonts w:ascii="Calibri" w:hAnsi="Calibri" w:cs="Calibri"/>
+          <w:color w:val="000000" w:themeColor="text1"/>
+          <w:sz w:val="24"/>
+          <w:szCs w:val="24"/>
+          <w:lang w:val="ca-ES"/>
+        </w:rPr>
+      </w:pPr>
+      <w:r>
+        <w:rPr>
+          <w:rFonts w:ascii="Calibri" w:hAnsi="Calibri" w:cs="Calibri"/>
+          <w:color w:val="000000" w:themeColor="text1"/>
+          <w:sz w:val="24"/>
+          <w:szCs w:val="24"/>
+          <w:lang w:val="ca-ES"/>
+        </w:rPr>
+        <w:tab/>
+        <w:t xml:space="preserve">2. </w:t>
+      </w:r>
+      <w:r>
+        <w:rPr>
+          <w:rFonts w:ascii="Calibri" w:hAnsi="Calibri" w:cs="Calibri"/>
+          <w:color w:val="000000" w:themeColor="text1"/>
+          <w:sz w:val="24"/>
+          <w:szCs w:val="24"/>
+          <w:lang w:val="ca-ES"/>
+        </w:rPr>
+        <w:t>E</w:t>
+      </w:r>
+      <w:r>
+        <w:rPr>
+          <w:rFonts w:ascii="Calibri" w:hAnsi="Calibri" w:cs="Calibri"/>
+          <w:color w:val="000000" w:themeColor="text1"/>
+          <w:sz w:val="24"/>
+          <w:szCs w:val="24"/>
+          <w:lang w:val="ca-ES"/>
+        </w:rPr>
+        <w:t xml:space="preserve">l sistema llegeix </w:t>
+      </w:r>
+      <w:r>
+        <w:rPr>
+          <w:rFonts w:ascii="Calibri" w:hAnsi="Calibri" w:cs="Calibri"/>
+          <w:color w:val="000000" w:themeColor="text1"/>
+          <w:sz w:val="24"/>
+          <w:szCs w:val="24"/>
+          <w:lang w:val="ca-ES"/>
+        </w:rPr>
+        <w:t>l’opció introduïda seleccionada per l’usuari</w:t>
+      </w:r>
+      <w:r>
+        <w:rPr>
+          <w:rFonts w:ascii="Calibri" w:hAnsi="Calibri" w:cs="Calibri"/>
+          <w:color w:val="000000" w:themeColor="text1"/>
+          <w:sz w:val="24"/>
+          <w:szCs w:val="24"/>
+          <w:lang w:val="ca-ES"/>
+        </w:rPr>
+        <w:t>.</w:t>
+      </w:r>
+    </w:p>
+    <w:p>
+      <w:pPr>
         <w:rPr>
           <w:rFonts w:ascii="Calibri" w:hAnsi="Calibri" w:cs="Calibri"/>
           <w:color w:val="000000" w:themeColor="text1"/>
@@ -6985,71 +7614,19 @@
           <w:szCs w:val="24"/>
           <w:lang w:val="ca-ES"/>
         </w:rPr>
-        <w:t xml:space="preserve"> amb comandes realitzades.</w:t>
-      </w:r>
-    </w:p>
-    <w:p>
-      <w:pPr>
-        <w:rPr>
-          <w:rFonts w:ascii="Calibri" w:hAnsi="Calibri" w:cs="Calibri"/>
-          <w:color w:val="000000" w:themeColor="text1"/>
-          <w:sz w:val="24"/>
-          <w:szCs w:val="24"/>
-          <w:lang w:val="ca-ES"/>
-        </w:rPr>
-      </w:pPr>
-      <w:r>
-        <w:rPr>
-          <w:rFonts w:ascii="Calibri" w:hAnsi="Calibri" w:cs="Calibri"/>
-          <w:color w:val="000000" w:themeColor="text1"/>
-          <w:sz w:val="24"/>
-          <w:szCs w:val="24"/>
-          <w:lang w:val="ca-ES"/>
-        </w:rPr>
-        <w:t xml:space="preserve">Alternatives de </w:t>
-      </w:r>
-      <w:r>
-        <w:rPr>
-          <w:rFonts w:ascii="Calibri" w:hAnsi="Calibri" w:cs="Calibri"/>
-          <w:color w:val="000000" w:themeColor="text1"/>
-          <w:sz w:val="24"/>
-          <w:szCs w:val="24"/>
-          <w:lang w:val="ca-ES"/>
-        </w:rPr>
-        <w:t>procés</w:t>
-      </w:r>
-      <w:r>
-        <w:rPr>
-          <w:rFonts w:ascii="Calibri" w:hAnsi="Calibri" w:cs="Calibri"/>
-          <w:color w:val="000000" w:themeColor="text1"/>
-          <w:sz w:val="24"/>
-          <w:szCs w:val="24"/>
-          <w:lang w:val="ca-ES"/>
-        </w:rPr>
-        <w:t xml:space="preserve"> i excepcions:</w:t>
-      </w:r>
-    </w:p>
-    <w:p>
-      <w:pPr>
-        <w:rPr>
-          <w:rFonts w:ascii="Calibri" w:hAnsi="Calibri" w:cs="Calibri"/>
-          <w:color w:val="000000" w:themeColor="text1"/>
-          <w:sz w:val="24"/>
-          <w:szCs w:val="24"/>
-          <w:lang w:val="ca-ES"/>
-        </w:rPr>
-      </w:pPr>
-      <w:r>
-        <w:rPr>
-          <w:rFonts w:ascii="Calibri" w:hAnsi="Calibri" w:cs="Calibri"/>
-          <w:color w:val="000000" w:themeColor="text1"/>
-          <w:sz w:val="24"/>
-          <w:szCs w:val="24"/>
-          <w:lang w:val="ca-ES"/>
-        </w:rPr>
-        <w:tab/>
-        <w:t>2a. El sistema notifica a l’usuari de que no n’hi han comandes realitzades.</w:t>
-      </w:r>
+        <w:t xml:space="preserve"> amb opcions per realitzar una comanda.</w:t>
+      </w:r>
+    </w:p>
+    <w:p>
+      <w:pPr>
+        <w:rPr>
+          <w:rFonts w:ascii="Calibri" w:hAnsi="Calibri" w:cs="Calibri"/>
+          <w:color w:val="000000" w:themeColor="text1"/>
+          <w:sz w:val="24"/>
+          <w:szCs w:val="24"/>
+          <w:lang w:val="ca-ES"/>
+        </w:rPr>
+      </w:pPr>
     </w:p>
     <w:p>
       <w:pPr>
@@ -7081,414 +7658,7 @@
           <w:u w:val="single"/>
           <w:lang w:val="ca-ES"/>
         </w:rPr>
-        <w:t>Cd’u 04 Fer comanda</w:t>
-      </w:r>
-      <w:r>
-        <w:rPr>
-          <w:rFonts w:ascii="Calibri" w:hAnsi="Calibri" w:cs="Calibri"/>
-          <w:color w:val="000000" w:themeColor="text1"/>
-          <w:sz w:val="24"/>
-          <w:szCs w:val="24"/>
-          <w:lang w:val="ca-ES"/>
-        </w:rPr>
-        <w:br/>
-        <w:t xml:space="preserve">Descripció: </w:t>
-      </w:r>
-      <w:r>
-        <w:rPr>
-          <w:rFonts w:ascii="Calibri" w:hAnsi="Calibri" w:cs="Calibri"/>
-          <w:color w:val="000000" w:themeColor="text1"/>
-          <w:sz w:val="24"/>
-          <w:szCs w:val="24"/>
-          <w:lang w:val="ca-ES"/>
-        </w:rPr>
-        <w:t xml:space="preserve">L’usuari </w:t>
-      </w:r>
-      <w:r>
-        <w:rPr>
-          <w:rFonts w:ascii="Calibri" w:hAnsi="Calibri" w:cs="Calibri"/>
-          <w:color w:val="000000" w:themeColor="text1"/>
-          <w:sz w:val="24"/>
-          <w:szCs w:val="24"/>
-          <w:lang w:val="ca-ES"/>
-        </w:rPr>
-        <w:t>accedeix</w:t>
-      </w:r>
-      <w:r>
-        <w:rPr>
-          <w:rFonts w:ascii="Calibri" w:hAnsi="Calibri" w:cs="Calibri"/>
-          <w:color w:val="000000" w:themeColor="text1"/>
-          <w:sz w:val="24"/>
-          <w:szCs w:val="24"/>
-          <w:lang w:val="ca-ES"/>
-        </w:rPr>
-        <w:t xml:space="preserve"> al menú amb totes les accions </w:t>
-      </w:r>
-      <w:r>
-        <w:rPr>
-          <w:rFonts w:ascii="Calibri" w:hAnsi="Calibri" w:cs="Calibri"/>
-          <w:color w:val="000000" w:themeColor="text1"/>
-          <w:sz w:val="24"/>
-          <w:szCs w:val="24"/>
-          <w:lang w:val="ca-ES"/>
-        </w:rPr>
-        <w:t>necessàries</w:t>
-      </w:r>
-      <w:r>
-        <w:rPr>
-          <w:rFonts w:ascii="Calibri" w:hAnsi="Calibri" w:cs="Calibri"/>
-          <w:color w:val="000000" w:themeColor="text1"/>
-          <w:sz w:val="24"/>
-          <w:szCs w:val="24"/>
-          <w:lang w:val="ca-ES"/>
-        </w:rPr>
-        <w:t xml:space="preserve"> per realitzar una comanda.</w:t>
-      </w:r>
-    </w:p>
-    <w:p>
-      <w:pPr>
-        <w:rPr>
-          <w:rFonts w:ascii="Calibri" w:hAnsi="Calibri" w:cs="Calibri"/>
-          <w:color w:val="000000" w:themeColor="text1"/>
-          <w:sz w:val="24"/>
-          <w:szCs w:val="24"/>
-          <w:lang w:val="ca-ES"/>
-        </w:rPr>
-      </w:pPr>
-      <w:r>
-        <w:rPr>
-          <w:rFonts w:ascii="Calibri" w:hAnsi="Calibri" w:cs="Calibri"/>
-          <w:color w:val="000000" w:themeColor="text1"/>
-          <w:sz w:val="24"/>
-          <w:szCs w:val="24"/>
-          <w:lang w:val="ca-ES"/>
-        </w:rPr>
-        <w:t>Paràmetres</w:t>
-      </w:r>
-      <w:r>
-        <w:rPr>
-          <w:rFonts w:ascii="Calibri" w:hAnsi="Calibri" w:cs="Calibri"/>
-          <w:color w:val="000000" w:themeColor="text1"/>
-          <w:sz w:val="24"/>
-          <w:szCs w:val="24"/>
-          <w:lang w:val="ca-ES"/>
-        </w:rPr>
-        <w:t xml:space="preserve"> d’entrada: Cap</w:t>
-      </w:r>
-    </w:p>
-    <w:p>
-      <w:pPr>
-        <w:rPr>
-          <w:rFonts w:ascii="Calibri" w:hAnsi="Calibri" w:cs="Calibri"/>
-          <w:color w:val="000000" w:themeColor="text1"/>
-          <w:sz w:val="24"/>
-          <w:szCs w:val="24"/>
-          <w:lang w:val="ca-ES"/>
-        </w:rPr>
-      </w:pPr>
-      <w:r>
-        <w:rPr>
-          <w:rFonts w:ascii="Calibri" w:hAnsi="Calibri" w:cs="Calibri"/>
-          <w:color w:val="000000" w:themeColor="text1"/>
-          <w:sz w:val="24"/>
-          <w:szCs w:val="24"/>
-          <w:lang w:val="ca-ES"/>
-        </w:rPr>
-        <w:t>Paràmetres</w:t>
-      </w:r>
-      <w:r>
-        <w:rPr>
-          <w:rFonts w:ascii="Calibri" w:hAnsi="Calibri" w:cs="Calibri"/>
-          <w:color w:val="000000" w:themeColor="text1"/>
-          <w:sz w:val="24"/>
-          <w:szCs w:val="24"/>
-          <w:lang w:val="ca-ES"/>
-        </w:rPr>
-        <w:t xml:space="preserve"> de sortida: Cap</w:t>
-      </w:r>
-    </w:p>
-    <w:p>
-      <w:pPr>
-        <w:rPr>
-          <w:rFonts w:ascii="Calibri" w:hAnsi="Calibri" w:cs="Calibri"/>
-          <w:b/>
-          <w:color w:val="000000" w:themeColor="text1"/>
-          <w:sz w:val="24"/>
-          <w:szCs w:val="24"/>
-          <w:lang w:val="ca-ES"/>
-        </w:rPr>
-      </w:pPr>
-      <w:r>
-        <w:rPr>
-          <w:rFonts w:ascii="Calibri" w:hAnsi="Calibri" w:cs="Calibri"/>
-          <w:color w:val="000000" w:themeColor="text1"/>
-          <w:sz w:val="24"/>
-          <w:szCs w:val="24"/>
-          <w:lang w:val="ca-ES"/>
-        </w:rPr>
-        <w:t xml:space="preserve">Actors: </w:t>
-      </w:r>
-      <w:r>
-        <w:rPr>
-          <w:rFonts w:ascii="Calibri" w:hAnsi="Calibri" w:cs="Calibri"/>
-          <w:b/>
-          <w:color w:val="000000" w:themeColor="text1"/>
-          <w:sz w:val="24"/>
-          <w:szCs w:val="24"/>
-          <w:lang w:val="ca-ES"/>
-        </w:rPr>
-        <w:t>Client</w:t>
-      </w:r>
-    </w:p>
-    <w:p>
-      <w:pPr>
-        <w:rPr>
-          <w:rFonts w:ascii="Calibri" w:hAnsi="Calibri" w:cs="Calibri"/>
-          <w:color w:val="000000" w:themeColor="text1"/>
-          <w:sz w:val="24"/>
-          <w:szCs w:val="24"/>
-          <w:lang w:val="ca-ES"/>
-        </w:rPr>
-      </w:pPr>
-      <w:r>
-        <w:rPr>
-          <w:rFonts w:ascii="Calibri" w:hAnsi="Calibri" w:cs="Calibri"/>
-          <w:color w:val="000000" w:themeColor="text1"/>
-          <w:sz w:val="24"/>
-          <w:szCs w:val="24"/>
-          <w:lang w:val="ca-ES"/>
-        </w:rPr>
-        <w:t>Precondició: L’usuari Client ha d’estar logejat al sistema.</w:t>
-      </w:r>
-      <w:r>
-        <w:rPr>
-          <w:rFonts w:ascii="Calibri" w:hAnsi="Calibri" w:cs="Calibri"/>
-          <w:color w:val="000000" w:themeColor="text1"/>
-          <w:sz w:val="24"/>
-          <w:szCs w:val="24"/>
-          <w:lang w:val="ca-ES"/>
-        </w:rPr>
-        <w:br/>
-      </w:r>
-      <w:r>
-        <w:rPr>
-          <w:rFonts w:ascii="Calibri" w:hAnsi="Calibri" w:cs="Calibri"/>
-          <w:color w:val="000000" w:themeColor="text1"/>
-          <w:sz w:val="24"/>
-          <w:szCs w:val="24"/>
-          <w:lang w:val="ca-ES"/>
-        </w:rPr>
-        <w:t>Post condició</w:t>
-      </w:r>
-      <w:r>
-        <w:rPr>
-          <w:rFonts w:ascii="Calibri" w:hAnsi="Calibri" w:cs="Calibri"/>
-          <w:color w:val="000000" w:themeColor="text1"/>
-          <w:sz w:val="24"/>
-          <w:szCs w:val="24"/>
-          <w:lang w:val="ca-ES"/>
-        </w:rPr>
-        <w:t>: A l’usuari se li mostra el m</w:t>
-      </w:r>
-      <w:r>
-        <w:rPr>
-          <w:rFonts w:ascii="Calibri" w:hAnsi="Calibri" w:cs="Calibri"/>
-          <w:color w:val="000000" w:themeColor="text1"/>
-          <w:sz w:val="24"/>
-          <w:szCs w:val="24"/>
-          <w:lang w:val="ca-ES"/>
-        </w:rPr>
-        <w:t>enú per realitzar comandes.</w:t>
-      </w:r>
-    </w:p>
-    <w:p>
-      <w:pPr>
-        <w:rPr>
-          <w:rFonts w:ascii="Calibri" w:hAnsi="Calibri" w:cs="Calibri"/>
-          <w:color w:val="000000" w:themeColor="text1"/>
-          <w:sz w:val="24"/>
-          <w:szCs w:val="24"/>
-          <w:lang w:val="ca-ES"/>
-        </w:rPr>
-      </w:pPr>
-      <w:r>
-        <w:rPr>
-          <w:rFonts w:ascii="Calibri" w:hAnsi="Calibri" w:cs="Calibri"/>
-          <w:color w:val="000000" w:themeColor="text1"/>
-          <w:sz w:val="24"/>
-          <w:szCs w:val="24"/>
-          <w:lang w:val="ca-ES"/>
-        </w:rPr>
-        <w:t>Procés</w:t>
-      </w:r>
-      <w:r>
-        <w:rPr>
-          <w:rFonts w:ascii="Calibri" w:hAnsi="Calibri" w:cs="Calibri"/>
-          <w:color w:val="000000" w:themeColor="text1"/>
-          <w:sz w:val="24"/>
-          <w:szCs w:val="24"/>
-          <w:lang w:val="ca-ES"/>
-        </w:rPr>
-        <w:t xml:space="preserve"> normal principal:</w:t>
-      </w:r>
-    </w:p>
-    <w:p>
-      <w:pPr>
-        <w:rPr>
-          <w:rFonts w:ascii="Calibri" w:hAnsi="Calibri" w:cs="Calibri"/>
-          <w:color w:val="000000" w:themeColor="text1"/>
-          <w:sz w:val="24"/>
-          <w:szCs w:val="24"/>
-          <w:lang w:val="ca-ES"/>
-        </w:rPr>
-      </w:pPr>
-      <w:r>
-        <w:rPr>
-          <w:rFonts w:ascii="Calibri" w:hAnsi="Calibri" w:cs="Calibri"/>
-          <w:color w:val="000000" w:themeColor="text1"/>
-          <w:sz w:val="24"/>
-          <w:szCs w:val="24"/>
-          <w:lang w:val="ca-ES"/>
-        </w:rPr>
-        <w:tab/>
-        <w:t xml:space="preserve">1. L’usuari pren </w:t>
-      </w:r>
-      <w:r>
-        <w:rPr>
-          <w:rFonts w:ascii="Calibri" w:hAnsi="Calibri" w:cs="Calibri"/>
-          <w:color w:val="000000" w:themeColor="text1"/>
-          <w:sz w:val="24"/>
-          <w:szCs w:val="24"/>
-          <w:lang w:val="ca-ES"/>
-        </w:rPr>
-        <w:t>l’opció</w:t>
-      </w:r>
-      <w:r>
-        <w:rPr>
-          <w:rFonts w:ascii="Calibri" w:hAnsi="Calibri" w:cs="Calibri"/>
-          <w:color w:val="000000" w:themeColor="text1"/>
-          <w:sz w:val="24"/>
-          <w:szCs w:val="24"/>
-          <w:lang w:val="ca-ES"/>
-        </w:rPr>
-        <w:t xml:space="preserve"> de realitzar comanda des de el </w:t>
-      </w:r>
-      <w:r>
-        <w:rPr>
-          <w:rFonts w:ascii="Calibri" w:hAnsi="Calibri" w:cs="Calibri"/>
-          <w:color w:val="000000" w:themeColor="text1"/>
-          <w:sz w:val="24"/>
-          <w:szCs w:val="24"/>
-          <w:lang w:val="ca-ES"/>
-        </w:rPr>
-        <w:t>menú</w:t>
-      </w:r>
-      <w:r>
-        <w:rPr>
-          <w:rFonts w:ascii="Calibri" w:hAnsi="Calibri" w:cs="Calibri"/>
-          <w:color w:val="000000" w:themeColor="text1"/>
-          <w:sz w:val="24"/>
-          <w:szCs w:val="24"/>
-          <w:lang w:val="ca-ES"/>
-        </w:rPr>
-        <w:t xml:space="preserve"> principal de Client.</w:t>
-      </w:r>
-    </w:p>
-    <w:p>
-      <w:pPr>
-        <w:rPr>
-          <w:rFonts w:ascii="Calibri" w:hAnsi="Calibri" w:cs="Calibri"/>
-          <w:color w:val="000000" w:themeColor="text1"/>
-          <w:sz w:val="24"/>
-          <w:szCs w:val="24"/>
-          <w:lang w:val="ca-ES"/>
-        </w:rPr>
-      </w:pPr>
-      <w:r>
-        <w:rPr>
-          <w:rFonts w:ascii="Calibri" w:hAnsi="Calibri" w:cs="Calibri"/>
-          <w:color w:val="000000" w:themeColor="text1"/>
-          <w:sz w:val="24"/>
-          <w:szCs w:val="24"/>
-          <w:lang w:val="ca-ES"/>
-        </w:rPr>
-        <w:tab/>
-        <w:t xml:space="preserve">2. El sistema li mostra a l’usuari el </w:t>
-      </w:r>
-      <w:r>
-        <w:rPr>
-          <w:rFonts w:ascii="Calibri" w:hAnsi="Calibri" w:cs="Calibri"/>
-          <w:color w:val="000000" w:themeColor="text1"/>
-          <w:sz w:val="24"/>
-          <w:szCs w:val="24"/>
-          <w:lang w:val="ca-ES"/>
-        </w:rPr>
-        <w:t>menú</w:t>
-      </w:r>
-      <w:r>
-        <w:rPr>
-          <w:rFonts w:ascii="Calibri" w:hAnsi="Calibri" w:cs="Calibri"/>
-          <w:color w:val="000000" w:themeColor="text1"/>
-          <w:sz w:val="24"/>
-          <w:szCs w:val="24"/>
-          <w:lang w:val="ca-ES"/>
-        </w:rPr>
-        <w:t xml:space="preserve"> amb opcions per realitzar una comanda.</w:t>
-      </w:r>
-    </w:p>
-    <w:p>
-      <w:pPr>
-        <w:rPr>
-          <w:rFonts w:ascii="Calibri" w:hAnsi="Calibri" w:cs="Calibri"/>
-          <w:color w:val="000000" w:themeColor="text1"/>
-          <w:sz w:val="24"/>
-          <w:szCs w:val="24"/>
-          <w:lang w:val="ca-ES"/>
-        </w:rPr>
-      </w:pPr>
-    </w:p>
-    <w:p>
-      <w:pPr>
-        <w:rPr>
-          <w:rFonts w:ascii="Calibri" w:hAnsi="Calibri" w:cs="Calibri"/>
-          <w:color w:val="000000" w:themeColor="text1"/>
-          <w:sz w:val="24"/>
-          <w:szCs w:val="24"/>
-          <w:lang w:val="ca-ES"/>
-        </w:rPr>
-      </w:pPr>
-    </w:p>
-    <w:p>
-      <w:pPr>
-        <w:rPr>
-          <w:rFonts w:ascii="Calibri" w:hAnsi="Calibri" w:cs="Calibri"/>
-          <w:color w:val="000000" w:themeColor="text1"/>
-          <w:sz w:val="24"/>
-          <w:szCs w:val="24"/>
-          <w:lang w:val="ca-ES"/>
-        </w:rPr>
-      </w:pPr>
-      <w:r>
-        <w:rPr>
-          <w:rFonts w:ascii="Calibri" w:hAnsi="Calibri" w:cs="Calibri"/>
-          <w:color w:val="000000" w:themeColor="text1"/>
-          <w:sz w:val="24"/>
-          <w:szCs w:val="24"/>
-          <w:u w:val="single"/>
-          <w:lang w:val="ca-ES"/>
-        </w:rPr>
-        <w:t>Cd’u 05  Menu de pizzes personalitz</w:t>
-      </w:r>
-      <w:r>
-        <w:rPr>
-          <w:rFonts w:ascii="Calibri" w:hAnsi="Calibri" w:cs="Calibri"/>
-          <w:color w:val="000000" w:themeColor="text1"/>
-          <w:sz w:val="24"/>
-          <w:szCs w:val="24"/>
-          <w:u w:val="single"/>
-          <w:lang w:val="ca-ES"/>
-        </w:rPr>
-        <w:t>ades</w:t>
+        <w:t>Cd’u 05  Menu de pizzes personalitzades</w:t>
       </w:r>
       <w:r>
         <w:rPr>
@@ -7758,17 +7928,7 @@
           <w:lang w:val="ca-ES"/>
         </w:rPr>
         <w:tab/>
-        <w:t>1. L’Usuari prem l’opció d’acce</w:t>
-      </w:r>
-      <w:r>
-        <w:rPr>
-          <w:rFonts w:ascii="Calibri" w:hAnsi="Calibri" w:cs="Calibri"/>
-          <w:color w:val="000000" w:themeColor="text1"/>
-          <w:sz w:val="24"/>
-          <w:szCs w:val="24"/>
-          <w:lang w:val="ca-ES"/>
-        </w:rPr>
-        <w:t xml:space="preserve">dir al menú de </w:t>
+        <w:t xml:space="preserve">1. L’Usuari prem l’opció d’accedir al menú de </w:t>
       </w:r>
       <w:r>
         <w:rPr>
@@ -7789,6 +7949,58 @@
           <w:lang w:val="ca-ES"/>
         </w:rPr>
         <w:t xml:space="preserve"> de pizzes personalitzades.</w:t>
+      </w:r>
+    </w:p>
+    <w:p>
+      <w:pPr>
+        <w:rPr>
+          <w:rFonts w:ascii="Calibri" w:hAnsi="Calibri" w:cs="Calibri"/>
+          <w:color w:val="000000" w:themeColor="text1"/>
+          <w:sz w:val="24"/>
+          <w:szCs w:val="24"/>
+          <w:lang w:val="ca-ES"/>
+        </w:rPr>
+      </w:pPr>
+      <w:r>
+        <w:rPr>
+          <w:rFonts w:ascii="Calibri" w:hAnsi="Calibri" w:cs="Calibri"/>
+          <w:color w:val="000000" w:themeColor="text1"/>
+          <w:sz w:val="24"/>
+          <w:szCs w:val="24"/>
+          <w:lang w:val="ca-ES"/>
+        </w:rPr>
+        <w:tab/>
+        <w:t xml:space="preserve">2. </w:t>
+      </w:r>
+      <w:r>
+        <w:rPr>
+          <w:rFonts w:ascii="Calibri" w:hAnsi="Calibri" w:cs="Calibri"/>
+          <w:color w:val="000000" w:themeColor="text1"/>
+          <w:sz w:val="24"/>
+          <w:szCs w:val="24"/>
+          <w:lang w:val="ca-ES"/>
+        </w:rPr>
+        <w:t>E</w:t>
+      </w:r>
+      <w:r>
+        <w:rPr>
+          <w:rFonts w:ascii="Calibri" w:hAnsi="Calibri" w:cs="Calibri"/>
+          <w:color w:val="000000" w:themeColor="text1"/>
+          <w:sz w:val="24"/>
+          <w:szCs w:val="24"/>
+          <w:lang w:val="ca-ES"/>
+        </w:rPr>
+        <w:t xml:space="preserve">l sistema llegeix </w:t>
+      </w:r>
+      <w:r>
+        <w:rPr>
+          <w:rFonts w:ascii="Calibri" w:hAnsi="Calibri" w:cs="Calibri"/>
+          <w:color w:val="000000" w:themeColor="text1"/>
+          <w:sz w:val="24"/>
+          <w:szCs w:val="24"/>
+          <w:lang w:val="ca-ES"/>
+        </w:rPr>
+        <w:t>l’opció introduïda seleccionada per l’usuari</w:t>
       </w:r>
     </w:p>
     <w:p>
@@ -7968,17 +8180,7 @@
           <w:szCs w:val="24"/>
           <w:lang w:val="ca-ES"/>
         </w:rPr>
-        <w:t>Precondició: L’usuari Cli</w:t>
-      </w:r>
-      <w:r>
-        <w:rPr>
-          <w:rFonts w:ascii="Calibri" w:hAnsi="Calibri" w:cs="Calibri"/>
-          <w:color w:val="000000" w:themeColor="text1"/>
-          <w:sz w:val="24"/>
-          <w:szCs w:val="24"/>
-          <w:lang w:val="ca-ES"/>
-        </w:rPr>
-        <w:t>ent ha d’estar logejat al sistema i al menú de pizzes personalitzades.</w:t>
+        <w:t>Precondició: L’usuari Client ha d’estar logejat al sistema i al menú de pizzes personalitzades.</w:t>
       </w:r>
       <w:r>
         <w:rPr>
@@ -8103,17 +8305,7 @@
           <w:lang w:val="ca-ES"/>
         </w:rPr>
         <w:tab/>
-        <w:t>2. L’Usuari selecciona l</w:t>
-      </w:r>
-      <w:r>
-        <w:rPr>
-          <w:rFonts w:ascii="Calibri" w:hAnsi="Calibri" w:cs="Calibri"/>
-          <w:color w:val="000000" w:themeColor="text1"/>
-          <w:sz w:val="24"/>
-          <w:szCs w:val="24"/>
-          <w:lang w:val="ca-ES"/>
-        </w:rPr>
-        <w:t>a mida de la pizza</w:t>
+        <w:t>2. L’Usuari selecciona la mida de la pizza</w:t>
       </w:r>
     </w:p>
     <w:p>
@@ -8219,17 +8411,7 @@
           <w:szCs w:val="24"/>
           <w:lang w:val="ca-ES"/>
         </w:rPr>
-        <w:t xml:space="preserve"> de pizzes personalitzades </w:t>
-      </w:r>
-      <w:r>
-        <w:rPr>
-          <w:rFonts w:ascii="Calibri" w:hAnsi="Calibri" w:cs="Calibri"/>
-          <w:color w:val="000000" w:themeColor="text1"/>
-          <w:sz w:val="24"/>
-          <w:szCs w:val="24"/>
-          <w:lang w:val="ca-ES"/>
-        </w:rPr>
-        <w:t xml:space="preserve">per </w:t>
+        <w:t xml:space="preserve"> de pizzes personalitzades per </w:t>
       </w:r>
       <w:r>
         <w:rPr>
@@ -8416,17 +8598,7 @@
           <w:szCs w:val="24"/>
           <w:lang w:val="ca-ES"/>
         </w:rPr>
-        <w:t>: L’usuari afegeix a la comanda els productes qu</w:t>
-      </w:r>
-      <w:r>
-        <w:rPr>
-          <w:rFonts w:ascii="Calibri" w:hAnsi="Calibri" w:cs="Calibri"/>
-          <w:color w:val="000000" w:themeColor="text1"/>
-          <w:sz w:val="24"/>
-          <w:szCs w:val="24"/>
-          <w:lang w:val="ca-ES"/>
-        </w:rPr>
-        <w:t>e vol.</w:t>
+        <w:t>: L’usuari afegeix a la comanda els productes que vol.</w:t>
       </w:r>
     </w:p>
     <w:p>
@@ -8478,6 +8650,7 @@
           <w:szCs w:val="24"/>
           <w:lang w:val="ca-ES"/>
         </w:rPr>
+        <w:lastRenderedPageBreak/>
         <w:tab/>
         <w:t>1. L’Usuari prem l’opció afegir producte.</w:t>
       </w:r>
@@ -8576,7 +8749,6 @@
           <w:u w:val="single"/>
           <w:lang w:val="ca-ES"/>
         </w:rPr>
-        <w:lastRenderedPageBreak/>
         <w:t>Cd’u 08  Confirmar comanda</w:t>
       </w:r>
       <w:r>
@@ -8588,15 +8760,6 @@
           <w:lang w:val="ca-ES"/>
         </w:rPr>
         <w:br/>
-      </w:r>
-      <w:r>
-        <w:rPr>
-          <w:rFonts w:ascii="Calibri" w:hAnsi="Calibri" w:cs="Calibri"/>
-          <w:color w:val="000000" w:themeColor="text1"/>
-          <w:sz w:val="24"/>
-          <w:szCs w:val="24"/>
-          <w:lang w:val="ca-ES"/>
-        </w:rPr>
         <w:t>Descripció: L’usuari confirma la comanda per la seva realització</w:t>
       </w:r>
     </w:p>
@@ -9046,17 +9209,7 @@
           <w:szCs w:val="24"/>
           <w:lang w:val="ca-ES"/>
         </w:rPr>
-        <w:t>: És mostra al cu</w:t>
-      </w:r>
-      <w:r>
-        <w:rPr>
-          <w:rFonts w:ascii="Calibri" w:hAnsi="Calibri" w:cs="Calibri"/>
-          <w:color w:val="000000" w:themeColor="text1"/>
-          <w:sz w:val="24"/>
-          <w:szCs w:val="24"/>
-          <w:lang w:val="ca-ES"/>
-        </w:rPr>
-        <w:t>iner una llista de les comandes sense assignar</w:t>
+        <w:t>: És mostra al cuiner una llista de les comandes sense assignar</w:t>
       </w:r>
     </w:p>
     <w:p>
@@ -9183,17 +9336,7 @@
           <w:szCs w:val="24"/>
           <w:lang w:val="ca-ES"/>
         </w:rPr>
-        <w:t>Alternatives d</w:t>
-      </w:r>
-      <w:r>
-        <w:rPr>
-          <w:rFonts w:ascii="Calibri" w:hAnsi="Calibri" w:cs="Calibri"/>
-          <w:color w:val="000000" w:themeColor="text1"/>
-          <w:sz w:val="24"/>
-          <w:szCs w:val="24"/>
-          <w:lang w:val="ca-ES"/>
-        </w:rPr>
-        <w:t xml:space="preserve">e </w:t>
+        <w:t xml:space="preserve">Alternatives de </w:t>
       </w:r>
       <w:r>
         <w:rPr>
@@ -9375,18 +9518,7 @@
           <w:szCs w:val="24"/>
           <w:lang w:val="ca-ES"/>
         </w:rPr>
-        <w:t xml:space="preserve"> C</w:t>
-      </w:r>
-      <w:r>
-        <w:rPr>
-          <w:rFonts w:ascii="Calibri" w:hAnsi="Calibri" w:cs="Calibri"/>
-          <w:b/>
-          <w:color w:val="000000" w:themeColor="text1"/>
-          <w:sz w:val="24"/>
-          <w:szCs w:val="24"/>
-          <w:lang w:val="ca-ES"/>
-        </w:rPr>
-        <w:t>uiner</w:t>
+        <w:t xml:space="preserve"> Cuiner</w:t>
       </w:r>
     </w:p>
     <w:p>
@@ -9501,6 +9633,7 @@
           <w:szCs w:val="24"/>
           <w:lang w:val="ca-ES"/>
         </w:rPr>
+        <w:lastRenderedPageBreak/>
         <w:t xml:space="preserve">1. Des del menú principal del cuiner, el cuiner prem </w:t>
       </w:r>
       <w:r>
@@ -9543,17 +9676,7 @@
           <w:szCs w:val="24"/>
           <w:lang w:val="ca-ES"/>
         </w:rPr>
-        <w:t>2. E</w:t>
-      </w:r>
-      <w:r>
-        <w:rPr>
-          <w:rFonts w:ascii="Calibri" w:hAnsi="Calibri" w:cs="Calibri"/>
-          <w:color w:val="000000" w:themeColor="text1"/>
-          <w:sz w:val="24"/>
-          <w:szCs w:val="24"/>
-          <w:lang w:val="ca-ES"/>
-        </w:rPr>
-        <w:t>l sistema mostra al cuiner una llista de les seves comandes pendents.</w:t>
+        <w:t>2. El sistema mostra al cuiner una llista de les seves comandes pendents.</w:t>
       </w:r>
     </w:p>
     <w:p>
@@ -9660,15 +9783,6 @@
           <w:lang w:val="ca-ES"/>
         </w:rPr>
         <w:br/>
-      </w:r>
-      <w:r>
-        <w:rPr>
-          <w:rFonts w:ascii="Calibri" w:hAnsi="Calibri" w:cs="Calibri"/>
-          <w:color w:val="000000" w:themeColor="text1"/>
-          <w:sz w:val="24"/>
-          <w:szCs w:val="24"/>
-          <w:lang w:val="ca-ES"/>
-        </w:rPr>
         <w:t>Descripció: Un cuiner consulta la seva llista de comandes que ja han sigut preparades.</w:t>
       </w:r>
     </w:p>
@@ -9815,17 +9929,7 @@
           <w:szCs w:val="24"/>
           <w:lang w:val="ca-ES"/>
         </w:rPr>
-        <w:t>: És mostra al cuiner una llista de les comandes que ja han sigut prepa</w:t>
-      </w:r>
-      <w:r>
-        <w:rPr>
-          <w:rFonts w:ascii="Calibri" w:hAnsi="Calibri" w:cs="Calibri"/>
-          <w:color w:val="000000" w:themeColor="text1"/>
-          <w:sz w:val="24"/>
-          <w:szCs w:val="24"/>
-          <w:lang w:val="ca-ES"/>
-        </w:rPr>
-        <w:t>rades</w:t>
+        <w:t>: És mostra al cuiner una llista de les comandes que ja han sigut preparades</w:t>
       </w:r>
     </w:p>
     <w:p>
@@ -10134,18 +10238,7 @@
           <w:szCs w:val="24"/>
           <w:lang w:val="ca-ES"/>
         </w:rPr>
-        <w:t xml:space="preserve"> Cuin</w:t>
-      </w:r>
-      <w:r>
-        <w:rPr>
-          <w:rFonts w:ascii="Calibri" w:hAnsi="Calibri" w:cs="Calibri"/>
-          <w:b/>
-          <w:color w:val="000000" w:themeColor="text1"/>
-          <w:sz w:val="24"/>
-          <w:szCs w:val="24"/>
-          <w:lang w:val="ca-ES"/>
-        </w:rPr>
-        <w:t>er</w:t>
+        <w:t xml:space="preserve"> Cuiner</w:t>
       </w:r>
     </w:p>
     <w:p>
@@ -10249,17 +10342,7 @@
           <w:szCs w:val="24"/>
           <w:lang w:val="ca-ES"/>
         </w:rPr>
-        <w:t>1. Des de la llista de comandes sense assignar, el cuiner</w:t>
-      </w:r>
-      <w:r>
-        <w:rPr>
-          <w:rFonts w:ascii="Calibri" w:hAnsi="Calibri" w:cs="Calibri"/>
-          <w:color w:val="000000" w:themeColor="text1"/>
-          <w:sz w:val="24"/>
-          <w:szCs w:val="24"/>
-          <w:lang w:val="ca-ES"/>
-        </w:rPr>
-        <w:t xml:space="preserve"> selecciona una comanda.</w:t>
+        <w:t>1. Des de la llista de comandes sense assignar, el cuiner selecciona una comanda.</w:t>
       </w:r>
     </w:p>
     <w:p>
@@ -10450,17 +10533,7 @@
           <w:szCs w:val="24"/>
           <w:lang w:val="ca-ES"/>
         </w:rPr>
-        <w:t xml:space="preserve"> i </w:t>
-      </w:r>
-      <w:r>
-        <w:rPr>
-          <w:rFonts w:ascii="Calibri" w:hAnsi="Calibri" w:cs="Calibri"/>
-          <w:color w:val="000000" w:themeColor="text1"/>
-          <w:sz w:val="24"/>
-          <w:szCs w:val="24"/>
-          <w:lang w:val="ca-ES"/>
-        </w:rPr>
-        <w:t>és torna al punt 1.</w:t>
+        <w:t xml:space="preserve"> i és torna al punt 1.</w:t>
       </w:r>
     </w:p>
     <w:p>
@@ -10727,17 +10800,7 @@
           <w:szCs w:val="24"/>
           <w:lang w:val="ca-ES"/>
         </w:rPr>
-        <w:t>2. El sistema mostra u</w:t>
-      </w:r>
-      <w:r>
-        <w:rPr>
-          <w:rFonts w:ascii="Calibri" w:hAnsi="Calibri" w:cs="Calibri"/>
-          <w:color w:val="000000" w:themeColor="text1"/>
-          <w:sz w:val="24"/>
-          <w:szCs w:val="24"/>
-          <w:lang w:val="ca-ES"/>
-        </w:rPr>
-        <w:t>na llista amb els productes de la comanda.</w:t>
+        <w:t>2. El sistema mostra una llista amb els productes de la comanda.</w:t>
       </w:r>
     </w:p>
     <w:p>
@@ -10898,17 +10961,7 @@
           <w:szCs w:val="24"/>
           <w:lang w:val="ca-ES"/>
         </w:rPr>
-        <w:t xml:space="preserve">Precondició: Els productes de la llista de la comanda han d’estar </w:t>
-      </w:r>
-      <w:r>
-        <w:rPr>
-          <w:rFonts w:ascii="Calibri" w:hAnsi="Calibri" w:cs="Calibri"/>
-          <w:color w:val="000000" w:themeColor="text1"/>
-          <w:sz w:val="24"/>
-          <w:szCs w:val="24"/>
-          <w:lang w:val="ca-ES"/>
-        </w:rPr>
-        <w:t>preparats</w:t>
+        <w:t>Precondició: Els productes de la llista de la comanda han d’estar preparats</w:t>
       </w:r>
       <w:r>
         <w:rPr>
@@ -11013,17 +11066,7 @@
           <w:szCs w:val="24"/>
           <w:lang w:val="ca-ES"/>
         </w:rPr>
-        <w:t xml:space="preserve">2. </w:t>
-      </w:r>
-      <w:r>
-        <w:rPr>
-          <w:rFonts w:ascii="Calibri" w:hAnsi="Calibri" w:cs="Calibri"/>
-          <w:color w:val="000000" w:themeColor="text1"/>
-          <w:sz w:val="24"/>
-          <w:szCs w:val="24"/>
-          <w:lang w:val="ca-ES"/>
-        </w:rPr>
-        <w:t>Prem l’opció de comanda realitzada.</w:t>
+        <w:t>2. Prem l’opció de comanda realitzada.</w:t>
       </w:r>
     </w:p>
     <w:p>
@@ -11740,17 +11783,7 @@
           <w:szCs w:val="24"/>
           <w:lang w:val="ca-ES"/>
         </w:rPr>
-        <w:t xml:space="preserve"> a destí correctamen</w:t>
-      </w:r>
-      <w:r>
-        <w:rPr>
-          <w:rFonts w:ascii="Calibri" w:hAnsi="Calibri" w:cs="Calibri"/>
-          <w:color w:val="000000" w:themeColor="text1"/>
-          <w:sz w:val="24"/>
-          <w:szCs w:val="24"/>
-          <w:lang w:val="ca-ES"/>
-        </w:rPr>
-        <w:t>t.</w:t>
+        <w:t xml:space="preserve"> a destí correctament.</w:t>
       </w:r>
     </w:p>
     <w:p>
@@ -12073,17 +12106,7 @@
           <w:szCs w:val="24"/>
           <w:lang w:val="ca-ES"/>
         </w:rPr>
-        <w:t>2. L’</w:t>
-      </w:r>
-      <w:r>
-        <w:rPr>
-          <w:rFonts w:ascii="Calibri" w:hAnsi="Calibri" w:cs="Calibri"/>
-          <w:color w:val="000000" w:themeColor="text1"/>
-          <w:sz w:val="24"/>
-          <w:szCs w:val="24"/>
-          <w:lang w:val="ca-ES"/>
-        </w:rPr>
-        <w:t>administrador selecciona el tipus d’empleat (cuiner/repartidor)</w:t>
+        <w:t>2. L’administrador selecciona el tipus d’empleat (cuiner/repartidor)</w:t>
       </w:r>
     </w:p>
     <w:p>
@@ -12304,18 +12327,7 @@
           <w:u w:val="single"/>
           <w:lang w:val="ca-ES"/>
         </w:rPr>
-        <w:t>Cd’u 18 Esborr</w:t>
-      </w:r>
-      <w:r>
-        <w:rPr>
-          <w:rFonts w:ascii="Calibri" w:hAnsi="Calibri" w:cs="Calibri"/>
-          <w:color w:val="000000" w:themeColor="text1"/>
-          <w:sz w:val="24"/>
-          <w:szCs w:val="24"/>
-          <w:u w:val="single"/>
-          <w:lang w:val="ca-ES"/>
-        </w:rPr>
-        <w:t>ar empleat</w:t>
+        <w:t>Cd’u 18 Esborrar empleat</w:t>
       </w:r>
       <w:r>
         <w:rPr>
@@ -12571,17 +12583,7 @@
           <w:szCs w:val="24"/>
           <w:lang w:val="ca-ES"/>
         </w:rPr>
-        <w:t>4. El administrador seleccio</w:t>
-      </w:r>
-      <w:r>
-        <w:rPr>
-          <w:rFonts w:ascii="Calibri" w:hAnsi="Calibri" w:cs="Calibri"/>
-          <w:color w:val="000000" w:themeColor="text1"/>
-          <w:sz w:val="24"/>
-          <w:szCs w:val="24"/>
-          <w:lang w:val="ca-ES"/>
-        </w:rPr>
-        <w:t>na un empleat.</w:t>
+        <w:t>4. El administrador selecciona un empleat.</w:t>
       </w:r>
     </w:p>
     <w:p>
@@ -13200,6 +13202,7 @@
         <w:rPr>
           <w:rFonts w:ascii="Calibri" w:hAnsi="Calibri" w:cs="Calibri"/>
           <w:b/>
+          <w:noProof/>
           <w:color w:val="000000" w:themeColor="text1"/>
           <w:sz w:val="24"/>
           <w:szCs w:val="24"/>
@@ -13313,6 +13316,7 @@
         <w:rPr>
           <w:rFonts w:ascii="Calibri" w:hAnsi="Calibri" w:cs="Calibri"/>
           <w:b/>
+          <w:noProof/>
           <w:color w:val="000000" w:themeColor="text1"/>
           <w:sz w:val="24"/>
           <w:szCs w:val="24"/>
@@ -13551,17 +13555,7 @@
           <w:szCs w:val="24"/>
           <w:lang w:val="ca-ES"/>
         </w:rPr>
-        <w:t>Cd’</w:t>
-      </w:r>
-      <w:r>
-        <w:rPr>
-          <w:rFonts w:ascii="Calibri" w:hAnsi="Calibri" w:cs="Calibri"/>
-          <w:color w:val="000000" w:themeColor="text1"/>
-          <w:sz w:val="24"/>
-          <w:szCs w:val="24"/>
-          <w:lang w:val="ca-ES"/>
-        </w:rPr>
-        <w:t>u 06  Crear pizza personalitzada</w:t>
+        <w:t>Cd’u 06  Crear pizza personalitzada</w:t>
       </w:r>
     </w:p>
     <w:p>
@@ -13756,17 +13750,7 @@
           <w:szCs w:val="24"/>
           <w:lang w:val="ca-ES"/>
         </w:rPr>
-        <w:t xml:space="preserve"> de una </w:t>
-      </w:r>
-      <w:r>
-        <w:rPr>
-          <w:rFonts w:ascii="Calibri" w:hAnsi="Calibri" w:cs="Calibri"/>
-          <w:color w:val="000000" w:themeColor="text1"/>
-          <w:sz w:val="24"/>
-          <w:szCs w:val="24"/>
-          <w:lang w:val="ca-ES"/>
-        </w:rPr>
-        <w:t>comanda</w:t>
+        <w:t xml:space="preserve"> de una comanda</w:t>
       </w:r>
     </w:p>
     <w:p>
@@ -13952,6 +13936,7 @@
         <w:rPr>
           <w:rFonts w:ascii="Calibri" w:hAnsi="Calibri" w:cs="Calibri"/>
           <w:b/>
+          <w:noProof/>
           <w:color w:val="000000" w:themeColor="text1"/>
           <w:sz w:val="24"/>
           <w:szCs w:val="24"/>
@@ -14080,6 +14065,7 @@
         <w:rPr>
           <w:rFonts w:ascii="Calibri" w:hAnsi="Calibri" w:cs="Calibri"/>
           <w:b/>
+          <w:noProof/>
           <w:color w:val="000000" w:themeColor="text1"/>
           <w:sz w:val="24"/>
           <w:szCs w:val="24"/>
@@ -14174,6 +14160,7 @@
         <w:rPr>
           <w:rFonts w:ascii="Calibri" w:hAnsi="Calibri" w:cs="Calibri"/>
           <w:b/>
+          <w:noProof/>
           <w:color w:val="000000" w:themeColor="text1"/>
           <w:sz w:val="24"/>
           <w:szCs w:val="24"/>
@@ -14294,6 +14281,7 @@
         <w:rPr>
           <w:rFonts w:ascii="Calibri" w:hAnsi="Calibri" w:cs="Calibri"/>
           <w:b/>
+          <w:noProof/>
           <w:color w:val="000000" w:themeColor="text1"/>
           <w:sz w:val="24"/>
           <w:szCs w:val="24"/>
@@ -14371,16 +14359,6 @@
           <w:lang w:val="ca-ES"/>
         </w:rPr>
         <w:tab/>
-      </w:r>
-      <w:r>
-        <w:rPr>
-          <w:rFonts w:ascii="Calibri" w:hAnsi="Calibri" w:cs="Calibri"/>
-          <w:b/>
-          <w:color w:val="000000" w:themeColor="text1"/>
-          <w:sz w:val="24"/>
-          <w:szCs w:val="24"/>
-          <w:lang w:val="ca-ES"/>
-        </w:rPr>
         <w:t>Diagrama de Classes</w:t>
       </w:r>
     </w:p>
@@ -14411,6 +14389,7 @@
         <w:rPr>
           <w:rFonts w:ascii="Calibri" w:hAnsi="Calibri" w:cs="Calibri"/>
           <w:b/>
+          <w:noProof/>
           <w:color w:val="000000" w:themeColor="text1"/>
           <w:sz w:val="24"/>
           <w:szCs w:val="24"/>
@@ -14504,6 +14483,7 @@
       <w:r>
         <w:rPr>
           <w:rFonts w:ascii="Calibri" w:hAnsi="Calibri" w:cs="Calibri"/>
+          <w:noProof/>
           <w:color w:val="000000" w:themeColor="text1"/>
           <w:sz w:val="24"/>
           <w:szCs w:val="24"/>
@@ -14636,6 +14616,7 @@
         <w:rPr>
           <w:rFonts w:ascii="Calibri" w:hAnsi="Calibri" w:cs="Calibri"/>
           <w:b/>
+          <w:noProof/>
           <w:color w:val="000000" w:themeColor="text1"/>
           <w:sz w:val="24"/>
           <w:szCs w:val="24"/>
@@ -14781,6 +14762,7 @@
         <w:rPr>
           <w:rFonts w:ascii="Calibri" w:hAnsi="Calibri" w:cs="Calibri"/>
           <w:b/>
+          <w:noProof/>
           <w:color w:val="000000" w:themeColor="text1"/>
           <w:sz w:val="24"/>
           <w:szCs w:val="24"/>
@@ -14874,6 +14856,7 @@
       <w:r>
         <w:rPr>
           <w:rFonts w:ascii="Calibri" w:hAnsi="Calibri" w:cs="Calibri"/>
+          <w:noProof/>
           <w:color w:val="000000" w:themeColor="text1"/>
           <w:sz w:val="24"/>
           <w:szCs w:val="24"/>
@@ -15005,6 +14988,7 @@
         <w:rPr>
           <w:rFonts w:ascii="Calibri" w:hAnsi="Calibri" w:cs="Calibri"/>
           <w:b/>
+          <w:noProof/>
           <w:color w:val="000000" w:themeColor="text1"/>
           <w:sz w:val="24"/>
           <w:szCs w:val="24"/>
@@ -15146,6 +15130,7 @@
         <w:rPr>
           <w:rFonts w:ascii="Calibri" w:hAnsi="Calibri" w:cs="Calibri"/>
           <w:b/>
+          <w:noProof/>
           <w:color w:val="000000" w:themeColor="text1"/>
           <w:sz w:val="24"/>
           <w:szCs w:val="24"/>
@@ -15240,6 +15225,7 @@
         <w:rPr>
           <w:rFonts w:ascii="Calibri" w:hAnsi="Calibri" w:cs="Calibri"/>
           <w:b/>
+          <w:noProof/>
           <w:color w:val="000000" w:themeColor="text1"/>
           <w:sz w:val="24"/>
           <w:szCs w:val="24"/>
@@ -15349,6 +15335,7 @@
         <w:rPr>
           <w:rFonts w:ascii="Calibri" w:hAnsi="Calibri" w:cs="Calibri"/>
           <w:b/>
+          <w:noProof/>
           <w:color w:val="000000" w:themeColor="text1"/>
           <w:sz w:val="24"/>
           <w:szCs w:val="24"/>
@@ -15477,6 +15464,7 @@
         <w:rPr>
           <w:rFonts w:ascii="Calibri" w:hAnsi="Calibri" w:cs="Calibri"/>
           <w:b/>
+          <w:noProof/>
           <w:color w:val="000000" w:themeColor="text1"/>
           <w:sz w:val="24"/>
           <w:szCs w:val="24"/>
@@ -15571,6 +15559,7 @@
         <w:rPr>
           <w:rFonts w:ascii="Calibri" w:hAnsi="Calibri" w:cs="Calibri"/>
           <w:b/>
+          <w:noProof/>
           <w:color w:val="000000" w:themeColor="text1"/>
           <w:sz w:val="24"/>
           <w:szCs w:val="24"/>
@@ -15691,6 +15680,7 @@
         <w:rPr>
           <w:rFonts w:ascii="Calibri" w:hAnsi="Calibri" w:cs="Calibri"/>
           <w:b/>
+          <w:noProof/>
           <w:color w:val="000000" w:themeColor="text1"/>
           <w:sz w:val="24"/>
           <w:szCs w:val="24"/>
@@ -15785,6 +15775,7 @@
         <w:rPr>
           <w:rFonts w:ascii="Calibri" w:hAnsi="Calibri" w:cs="Calibri"/>
           <w:b/>
+          <w:noProof/>
           <w:color w:val="000000" w:themeColor="text1"/>
           <w:sz w:val="24"/>
           <w:szCs w:val="24"/>
@@ -15872,16 +15863,6 @@
           <w:lang w:val="ca-ES"/>
         </w:rPr>
         <w:tab/>
-      </w:r>
-      <w:r>
-        <w:rPr>
-          <w:rFonts w:ascii="Calibri" w:hAnsi="Calibri" w:cs="Calibri"/>
-          <w:b/>
-          <w:color w:val="000000" w:themeColor="text1"/>
-          <w:sz w:val="24"/>
-          <w:szCs w:val="24"/>
-          <w:lang w:val="ca-ES"/>
-        </w:rPr>
         <w:t>Diagrama de Seqüencies</w:t>
       </w:r>
     </w:p>
@@ -15912,6 +15893,7 @@
         <w:rPr>
           <w:rFonts w:ascii="Calibri" w:hAnsi="Calibri" w:cs="Calibri"/>
           <w:b/>
+          <w:noProof/>
           <w:color w:val="000000" w:themeColor="text1"/>
           <w:sz w:val="24"/>
           <w:szCs w:val="24"/>
@@ -16032,6 +16014,7 @@
         <w:rPr>
           <w:rFonts w:ascii="Calibri" w:hAnsi="Calibri" w:cs="Calibri"/>
           <w:b/>
+          <w:noProof/>
           <w:color w:val="000000" w:themeColor="text1"/>
           <w:sz w:val="24"/>
           <w:szCs w:val="24"/>
@@ -16126,6 +16109,7 @@
         <w:rPr>
           <w:rFonts w:ascii="Calibri" w:hAnsi="Calibri" w:cs="Calibri"/>
           <w:b/>
+          <w:noProof/>
           <w:color w:val="000000" w:themeColor="text1"/>
           <w:sz w:val="24"/>
           <w:szCs w:val="24"/>
@@ -16256,6 +16240,7 @@
         <w:rPr>
           <w:rFonts w:ascii="Calibri" w:hAnsi="Calibri" w:cs="Calibri"/>
           <w:b/>
+          <w:noProof/>
           <w:color w:val="000000" w:themeColor="text1"/>
           <w:sz w:val="24"/>
           <w:szCs w:val="24"/>
@@ -16387,6 +16372,7 @@
         <w:rPr>
           <w:rFonts w:ascii="Calibri" w:hAnsi="Calibri" w:cs="Calibri"/>
           <w:b/>
+          <w:noProof/>
           <w:color w:val="000000" w:themeColor="text1"/>
           <w:sz w:val="24"/>
           <w:szCs w:val="24"/>
@@ -16481,6 +16467,7 @@
         <w:rPr>
           <w:rFonts w:ascii="Calibri" w:hAnsi="Calibri" w:cs="Calibri"/>
           <w:b/>
+          <w:noProof/>
           <w:color w:val="000000" w:themeColor="text1"/>
           <w:sz w:val="24"/>
           <w:szCs w:val="24"/>
@@ -16575,6 +16562,7 @@
         <w:rPr>
           <w:rFonts w:ascii="Calibri" w:hAnsi="Calibri" w:cs="Calibri"/>
           <w:b/>
+          <w:noProof/>
           <w:color w:val="000000" w:themeColor="text1"/>
           <w:sz w:val="24"/>
           <w:szCs w:val="24"/>
@@ -16695,6 +16683,7 @@
         <w:rPr>
           <w:rFonts w:ascii="Calibri" w:hAnsi="Calibri" w:cs="Calibri"/>
           <w:b/>
+          <w:noProof/>
           <w:color w:val="000000" w:themeColor="text1"/>
           <w:sz w:val="24"/>
           <w:szCs w:val="24"/>
@@ -16789,6 +16778,7 @@
         <w:rPr>
           <w:rFonts w:ascii="Calibri" w:hAnsi="Calibri" w:cs="Calibri"/>
           <w:b/>
+          <w:noProof/>
           <w:color w:val="000000" w:themeColor="text1"/>
           <w:sz w:val="24"/>
           <w:szCs w:val="24"/>
@@ -16930,6 +16920,7 @@
         <w:rPr>
           <w:rFonts w:ascii="Calibri" w:hAnsi="Calibri" w:cs="Calibri"/>
           <w:b/>
+          <w:noProof/>
           <w:color w:val="000000" w:themeColor="text1"/>
           <w:sz w:val="24"/>
           <w:szCs w:val="24"/>
@@ -17050,6 +17041,7 @@
         <w:rPr>
           <w:rFonts w:ascii="Calibri" w:hAnsi="Calibri" w:cs="Calibri"/>
           <w:b/>
+          <w:noProof/>
           <w:color w:val="000000" w:themeColor="text1"/>
           <w:sz w:val="24"/>
           <w:szCs w:val="24"/>
@@ -17144,6 +17136,7 @@
         <w:rPr>
           <w:rFonts w:ascii="Calibri" w:hAnsi="Calibri" w:cs="Calibri"/>
           <w:b/>
+          <w:noProof/>
           <w:color w:val="000000" w:themeColor="text1"/>
           <w:sz w:val="24"/>
           <w:szCs w:val="24"/>
@@ -17248,6 +17241,7 @@
         <w:rPr>
           <w:rFonts w:ascii="Calibri" w:hAnsi="Calibri" w:cs="Calibri"/>
           <w:b/>
+          <w:noProof/>
           <w:color w:val="000000" w:themeColor="text1"/>
           <w:sz w:val="24"/>
           <w:szCs w:val="24"/>
@@ -17390,6 +17384,7 @@
         <w:rPr>
           <w:rFonts w:ascii="Calibri" w:hAnsi="Calibri" w:cs="Calibri"/>
           <w:b/>
+          <w:noProof/>
           <w:color w:val="000000" w:themeColor="text1"/>
           <w:sz w:val="24"/>
           <w:szCs w:val="24"/>
@@ -17518,6 +17513,7 @@
         <w:rPr>
           <w:rFonts w:ascii="Calibri" w:hAnsi="Calibri" w:cs="Calibri"/>
           <w:b/>
+          <w:noProof/>
           <w:color w:val="000000" w:themeColor="text1"/>
           <w:sz w:val="24"/>
           <w:szCs w:val="24"/>
@@ -17612,6 +17608,7 @@
         <w:rPr>
           <w:rFonts w:ascii="Calibri" w:hAnsi="Calibri" w:cs="Calibri"/>
           <w:b/>
+          <w:noProof/>
           <w:color w:val="000000" w:themeColor="text1"/>
           <w:sz w:val="24"/>
           <w:szCs w:val="24"/>
@@ -17731,6 +17728,7 @@
         <w:rPr>
           <w:rFonts w:ascii="Calibri" w:hAnsi="Calibri" w:cs="Calibri"/>
           <w:b/>
+          <w:noProof/>
           <w:color w:val="000000" w:themeColor="text1"/>
           <w:sz w:val="24"/>
           <w:szCs w:val="24"/>
@@ -17859,6 +17857,7 @@
         <w:rPr>
           <w:rFonts w:ascii="Calibri" w:hAnsi="Calibri" w:cs="Calibri"/>
           <w:b/>
+          <w:noProof/>
           <w:color w:val="000000" w:themeColor="text1"/>
           <w:sz w:val="24"/>
           <w:szCs w:val="24"/>
@@ -17923,16 +17922,6 @@
           <w:lang w:val="ca-ES"/>
         </w:rPr>
         <w:tab/>
-      </w:r>
-      <w:r>
-        <w:rPr>
-          <w:rFonts w:ascii="Calibri" w:hAnsi="Calibri" w:cs="Calibri"/>
-          <w:b/>
-          <w:color w:val="000000" w:themeColor="text1"/>
-          <w:sz w:val="24"/>
-          <w:szCs w:val="24"/>
-          <w:lang w:val="ca-ES"/>
-        </w:rPr>
         <w:t>Diagrama de Seqüencies</w:t>
       </w:r>
     </w:p>
@@ -17963,6 +17952,7 @@
         <w:rPr>
           <w:rFonts w:ascii="Calibri" w:hAnsi="Calibri" w:cs="Calibri"/>
           <w:b/>
+          <w:noProof/>
           <w:color w:val="000000" w:themeColor="text1"/>
           <w:sz w:val="24"/>
           <w:szCs w:val="24"/>
@@ -18105,6 +18095,7 @@
         <w:rPr>
           <w:rFonts w:ascii="Calibri" w:hAnsi="Calibri" w:cs="Calibri"/>
           <w:b/>
+          <w:noProof/>
           <w:color w:val="000000" w:themeColor="text1"/>
           <w:sz w:val="24"/>
           <w:szCs w:val="24"/>
@@ -18200,6 +18191,7 @@
         <w:rPr>
           <w:rFonts w:ascii="Calibri" w:hAnsi="Calibri" w:cs="Calibri"/>
           <w:b/>
+          <w:noProof/>
           <w:color w:val="000000" w:themeColor="text1"/>
           <w:sz w:val="24"/>
           <w:szCs w:val="24"/>
@@ -18294,6 +18286,7 @@
         <w:rPr>
           <w:rFonts w:ascii="Calibri" w:hAnsi="Calibri" w:cs="Calibri"/>
           <w:b/>
+          <w:noProof/>
           <w:color w:val="000000" w:themeColor="text1"/>
           <w:sz w:val="24"/>
           <w:szCs w:val="24"/>
@@ -18424,6 +18417,7 @@
         <w:rPr>
           <w:rFonts w:ascii="Calibri" w:hAnsi="Calibri" w:cs="Calibri"/>
           <w:b/>
+          <w:noProof/>
           <w:color w:val="000000" w:themeColor="text1"/>
           <w:sz w:val="24"/>
           <w:szCs w:val="24"/>
@@ -18518,6 +18512,7 @@
         <w:rPr>
           <w:rFonts w:ascii="Calibri" w:hAnsi="Calibri" w:cs="Calibri"/>
           <w:b/>
+          <w:noProof/>
           <w:color w:val="000000" w:themeColor="text1"/>
           <w:sz w:val="24"/>
           <w:szCs w:val="24"/>
@@ -18647,6 +18642,7 @@
         <w:rPr>
           <w:rFonts w:ascii="Calibri" w:hAnsi="Calibri" w:cs="Calibri"/>
           <w:b/>
+          <w:noProof/>
           <w:color w:val="000000" w:themeColor="text1"/>
           <w:sz w:val="24"/>
           <w:szCs w:val="24"/>
@@ -18702,6 +18698,95 @@
 <file path=word/numbering.xml><?xml version="1.0" encoding="utf-8"?>
 <w:numbering xmlns:wpc="http://schemas.microsoft.com/office/word/2010/wordprocessingCanvas" xmlns:cx="http://schemas.microsoft.com/office/drawing/2014/chartex" xmlns:cx1="http://schemas.microsoft.com/office/drawing/2015/9/8/chartex" xmlns:cx2="http://schemas.microsoft.com/office/drawing/2015/10/21/chartex" xmlns:cx3="http://schemas.microsoft.com/office/drawing/2016/5/9/chartex" xmlns:cx4="http://schemas.microsoft.com/office/drawing/2016/5/10/chartex" xmlns:cx5="http://schemas.microsoft.com/office/drawing/2016/5/11/chartex" xmlns:cx6="http://schemas.microsoft.com/office/drawing/2016/5/12/chartex" xmlns:cx7="http://schemas.microsoft.com/office/drawing/2016/5/13/chartex" xmlns:cx8="http://schemas.microsoft.com/office/drawing/2016/5/14/chartex" xmlns:mc="http://schemas.openxmlformats.org/markup-compatibility/2006" xmlns:aink="http://schemas.microsoft.com/office/drawing/2016/ink" xmlns:am3d="http://schemas.microsoft.com/office/drawing/2017/model3d" xmlns:o="urn:schemas-microsoft-com:office:office" xmlns:r="http://schemas.openxmlformats.org/officeDocument/2006/relationships" xmlns:m="http://schemas.openxmlformats.org/officeDocument/2006/math" xmlns:v="urn:schemas-microsoft-com:vml" xmlns:wp14="http://schemas.microsoft.com/office/word/2010/wordprocessingDrawing" xmlns:wp="http://schemas.openxmlformats.org/drawingml/2006/wordprocessingDrawing" xmlns:w10="urn:schemas-microsoft-com:office:word" xmlns:w="http://schemas.openxmlformats.org/wordprocessingml/2006/main" xmlns:w14="http://schemas.microsoft.com/office/word/2010/wordml" xmlns:w15="http://schemas.microsoft.com/office/word/2012/wordml" xmlns:w16cex="http://schemas.microsoft.com/office/word/2018/wordml/cex" xmlns:w16cid="http://schemas.microsoft.com/office/word/2016/wordml/cid" xmlns:w16="http://schemas.microsoft.com/office/word/2018/wordml" xmlns:w16se="http://schemas.microsoft.com/office/word/2015/wordml/symex" xmlns:wpg="http://schemas.microsoft.com/office/word/2010/wordprocessingGroup" xmlns:wpi="http://schemas.microsoft.com/office/word/2010/wordprocessingInk" xmlns:wne="http://schemas.microsoft.com/office/word/2006/wordml" xmlns:wps="http://schemas.microsoft.com/office/word/2010/wordprocessingShape" mc:Ignorable="w14 w15 w16se w16cid w16 w16cex wp14">
   <w:abstractNum w:abstractNumId="0" w15:restartNumberingAfterBreak="0">
+    <w:nsid w:val="18B511B2"/>
+    <w:multiLevelType w:val="hybridMultilevel"/>
+    <w:tmpl w:val="23CCD0C6"/>
+    <w:lvl w:ilvl="0" w:tplc="28B02E42">
+      <w:start w:val="3"/>
+      <w:numFmt w:val="decimal"/>
+      <w:lvlText w:val="%1."/>
+      <w:lvlJc w:val="left"/>
+      <w:pPr>
+        <w:ind w:left="1080" w:hanging="360"/>
+      </w:pPr>
+      <w:rPr>
+        <w:rFonts w:hint="default"/>
+      </w:rPr>
+    </w:lvl>
+    <w:lvl w:ilvl="1" w:tplc="08090019" w:tentative="1">
+      <w:start w:val="1"/>
+      <w:numFmt w:val="lowerLetter"/>
+      <w:lvlText w:val="%2."/>
+      <w:lvlJc w:val="left"/>
+      <w:pPr>
+        <w:ind w:left="1800" w:hanging="360"/>
+      </w:pPr>
+    </w:lvl>
+    <w:lvl w:ilvl="2" w:tplc="0809001B" w:tentative="1">
+      <w:start w:val="1"/>
+      <w:numFmt w:val="lowerRoman"/>
+      <w:lvlText w:val="%3."/>
+      <w:lvlJc w:val="right"/>
+      <w:pPr>
+        <w:ind w:left="2520" w:hanging="180"/>
+      </w:pPr>
+    </w:lvl>
+    <w:lvl w:ilvl="3" w:tplc="0809000F">
+      <w:start w:val="1"/>
+      <w:numFmt w:val="decimal"/>
+      <w:lvlText w:val="%4."/>
+      <w:lvlJc w:val="left"/>
+      <w:pPr>
+        <w:ind w:left="3240" w:hanging="360"/>
+      </w:pPr>
+    </w:lvl>
+    <w:lvl w:ilvl="4" w:tplc="08090019" w:tentative="1">
+      <w:start w:val="1"/>
+      <w:numFmt w:val="lowerLetter"/>
+      <w:lvlText w:val="%5."/>
+      <w:lvlJc w:val="left"/>
+      <w:pPr>
+        <w:ind w:left="3960" w:hanging="360"/>
+      </w:pPr>
+    </w:lvl>
+    <w:lvl w:ilvl="5" w:tplc="0809001B" w:tentative="1">
+      <w:start w:val="1"/>
+      <w:numFmt w:val="lowerRoman"/>
+      <w:lvlText w:val="%6."/>
+      <w:lvlJc w:val="right"/>
+      <w:pPr>
+        <w:ind w:left="4680" w:hanging="180"/>
+      </w:pPr>
+    </w:lvl>
+    <w:lvl w:ilvl="6" w:tplc="0809000F" w:tentative="1">
+      <w:start w:val="1"/>
+      <w:numFmt w:val="decimal"/>
+      <w:lvlText w:val="%7."/>
+      <w:lvlJc w:val="left"/>
+      <w:pPr>
+        <w:ind w:left="5400" w:hanging="360"/>
+      </w:pPr>
+    </w:lvl>
+    <w:lvl w:ilvl="7" w:tplc="08090019" w:tentative="1">
+      <w:start w:val="1"/>
+      <w:numFmt w:val="lowerLetter"/>
+      <w:lvlText w:val="%8."/>
+      <w:lvlJc w:val="left"/>
+      <w:pPr>
+        <w:ind w:left="6120" w:hanging="360"/>
+      </w:pPr>
+    </w:lvl>
+    <w:lvl w:ilvl="8" w:tplc="0809001B" w:tentative="1">
+      <w:start w:val="1"/>
+      <w:numFmt w:val="lowerRoman"/>
+      <w:lvlText w:val="%9."/>
+      <w:lvlJc w:val="right"/>
+      <w:pPr>
+        <w:ind w:left="6840" w:hanging="180"/>
+      </w:pPr>
+    </w:lvl>
+  </w:abstractNum>
+  <w:abstractNum w:abstractNumId="1" w15:restartNumberingAfterBreak="0">
     <w:nsid w:val="390E0B61"/>
     <w:multiLevelType w:val="multilevel"/>
     <w:tmpl w:val="5B702FD2"/>
@@ -18814,7 +18899,7 @@
       </w:rPr>
     </w:lvl>
   </w:abstractNum>
-  <w:abstractNum w:abstractNumId="1" w15:restartNumberingAfterBreak="0">
+  <w:abstractNum w:abstractNumId="2" w15:restartNumberingAfterBreak="0">
     <w:nsid w:val="3BBA04D1"/>
     <w:multiLevelType w:val="multilevel"/>
     <w:tmpl w:val="E22C3576"/>
@@ -18928,9 +19013,12 @@
     </w:lvl>
   </w:abstractNum>
   <w:num w:numId="1">
+    <w:abstractNumId w:val="2"/>
+  </w:num>
+  <w:num w:numId="2">
     <w:abstractNumId w:val="1"/>
   </w:num>
-  <w:num w:numId="2">
+  <w:num w:numId="3">
     <w:abstractNumId w:val="0"/>
   </w:num>
 </w:numbering>
@@ -19706,6 +19794,17 @@
       <w:szCs w:val="20"/>
     </w:rPr>
   </w:style>
+  <w:style w:type="paragraph" w:styleId="ListParagraph">
+    <w:name w:val="List Paragraph"/>
+    <w:basedOn w:val="Normal"/>
+    <w:uiPriority w:val="34"/>
+    <w:qFormat/>
+    <w:rsid w:val="00951FAB"/>
+    <w:pPr>
+      <w:ind w:left="720"/>
+      <w:contextualSpacing/>
+    </w:pPr>
+  </w:style>
 </w:styles>
 </file>
 

</xml_diff>